<commit_message>
'master: commit from script Вт янв 5 23:34:44 MSK 2021'
</commit_message>
<xml_diff>
--- a/My/Блокнот.docx
+++ b/My/Блокнот.docx
@@ -4992,6 +4992,207 @@
           <w:szCs w:val="28"/>
         </w:rPr>
       </w:pPr>
+      <w:r>
+        <w:rPr>
+          <w:rFonts w:ascii="Times New Roman" w:hAnsi="Times New Roman" w:cs="Times New Roman"/>
+          <w:sz w:val="28"/>
+          <w:szCs w:val="28"/>
+        </w:rPr>
+        <w:t xml:space="preserve">Так как у </w:t>
+      </w:r>
+      <w:r>
+        <w:rPr>
+          <w:rFonts w:ascii="Times New Roman" w:hAnsi="Times New Roman" w:cs="Times New Roman"/>
+          <w:sz w:val="28"/>
+          <w:szCs w:val="28"/>
+          <w:lang w:val="en-US"/>
+        </w:rPr>
+        <w:t>Postman</w:t>
+      </w:r>
+      <w:r>
+        <w:rPr>
+          <w:rFonts w:ascii="Times New Roman" w:hAnsi="Times New Roman" w:cs="Times New Roman"/>
+          <w:sz w:val="28"/>
+          <w:szCs w:val="28"/>
+        </w:rPr>
+        <w:t xml:space="preserve"> </w:t>
+      </w:r>
+      <w:r>
+        <w:rPr>
+          <w:rFonts w:ascii="Times New Roman" w:hAnsi="Times New Roman" w:cs="Times New Roman"/>
+          <w:sz w:val="28"/>
+          <w:szCs w:val="28"/>
+        </w:rPr>
+        <w:t xml:space="preserve">есть возможность экспорта и импорта всех необходимых данных можно разработать специальную утилиту, которая агрегировала бы данные и публиковала в </w:t>
+      </w:r>
+      <w:r>
+        <w:rPr>
+          <w:rFonts w:ascii="Times New Roman" w:hAnsi="Times New Roman" w:cs="Times New Roman"/>
+          <w:sz w:val="28"/>
+          <w:szCs w:val="28"/>
+          <w:lang w:val="en-US"/>
+        </w:rPr>
+        <w:t>Confluence</w:t>
+      </w:r>
+      <w:r>
+        <w:rPr>
+          <w:rFonts w:ascii="Times New Roman" w:hAnsi="Times New Roman" w:cs="Times New Roman"/>
+          <w:sz w:val="28"/>
+          <w:szCs w:val="28"/>
+        </w:rPr>
+        <w:t>. Концептуальная модель работы с утилитой представлена на рисунке 1.5.</w:t>
+      </w:r>
+    </w:p>
+    <w:p>
+      <w:pPr>
+        <w:spacing w:after="0" w:line="360" w:lineRule="auto"/>
+        <w:jc w:val="both"/>
+        <w:rPr>
+          <w:rFonts w:ascii="Times New Roman" w:hAnsi="Times New Roman" w:cs="Times New Roman"/>
+          <w:sz w:val="28"/>
+          <w:szCs w:val="28"/>
+        </w:rPr>
+      </w:pPr>
+      <w:r>
+        <w:rPr>
+          <w:rFonts w:ascii="Times New Roman" w:hAnsi="Times New Roman" w:cs="Times New Roman"/>
+          <w:noProof/>
+          <w:sz w:val="28"/>
+          <w:szCs w:val="28"/>
+          <w:lang w:eastAsia="ru-RU"/>
+        </w:rPr>
+        <w:drawing>
+          <wp:inline distT="0" distB="0" distL="0" distR="0">
+            <wp:extent cx="5943600" cy="2634615"/>
+            <wp:effectExtent l="0" t="0" r="0" b="0"/>
+            <wp:docPr id="2" name="Рисунок 2"/>
+            <wp:cNvGraphicFramePr>
+              <a:graphicFrameLocks xmlns:a="http://schemas.openxmlformats.org/drawingml/2006/main" noChangeAspect="1"/>
+            </wp:cNvGraphicFramePr>
+            <a:graphic xmlns:a="http://schemas.openxmlformats.org/drawingml/2006/main">
+              <a:graphicData uri="http://schemas.openxmlformats.org/drawingml/2006/picture">
+                <pic:pic xmlns:pic="http://schemas.openxmlformats.org/drawingml/2006/picture">
+                  <pic:nvPicPr>
+                    <pic:cNvPr id="0" name="Рисунок 6"/>
+                    <pic:cNvPicPr>
+                      <a:picLocks noChangeAspect="1" noChangeArrowheads="1"/>
+                    </pic:cNvPicPr>
+                  </pic:nvPicPr>
+                  <pic:blipFill>
+                    <a:blip r:embed="rId9">
+                      <a:extLst>
+                        <a:ext uri="{28A0092B-C50C-407E-A947-70E740481C1C}">
+                          <a14:useLocalDpi xmlns:a14="http://schemas.microsoft.com/office/drawing/2010/main" val="0"/>
+                        </a:ext>
+                      </a:extLst>
+                    </a:blip>
+                    <a:srcRect/>
+                    <a:stretch>
+                      <a:fillRect/>
+                    </a:stretch>
+                  </pic:blipFill>
+                  <pic:spPr bwMode="auto">
+                    <a:xfrm>
+                      <a:off x="0" y="0"/>
+                      <a:ext cx="5943600" cy="2634615"/>
+                    </a:xfrm>
+                    <a:prstGeom prst="rect">
+                      <a:avLst/>
+                    </a:prstGeom>
+                    <a:noFill/>
+                    <a:ln>
+                      <a:noFill/>
+                    </a:ln>
+                  </pic:spPr>
+                </pic:pic>
+              </a:graphicData>
+            </a:graphic>
+          </wp:inline>
+        </w:drawing>
+      </w:r>
+    </w:p>
+    <w:p>
+      <w:pPr>
+        <w:spacing w:after="0" w:line="360" w:lineRule="auto"/>
+        <w:ind w:firstLine="567"/>
+        <w:jc w:val="both"/>
+        <w:rPr>
+          <w:rFonts w:ascii="Times New Roman" w:hAnsi="Times New Roman" w:cs="Times New Roman"/>
+          <w:sz w:val="28"/>
+          <w:szCs w:val="28"/>
+        </w:rPr>
+      </w:pPr>
+      <w:r>
+        <w:rPr>
+          <w:rFonts w:ascii="Times New Roman" w:hAnsi="Times New Roman" w:cs="Times New Roman"/>
+          <w:sz w:val="28"/>
+          <w:szCs w:val="28"/>
+        </w:rPr>
+        <w:t xml:space="preserve">Рисунок 1.5 – Концептуальная модель создания </w:t>
+      </w:r>
+      <w:r>
+        <w:rPr>
+          <w:rFonts w:ascii="Times New Roman" w:hAnsi="Times New Roman" w:cs="Times New Roman"/>
+          <w:sz w:val="28"/>
+          <w:szCs w:val="28"/>
+          <w:lang w:val="en-US"/>
+        </w:rPr>
+        <w:t>API</w:t>
+      </w:r>
+      <w:r>
+        <w:rPr>
+          <w:rFonts w:ascii="Times New Roman" w:hAnsi="Times New Roman" w:cs="Times New Roman"/>
+          <w:sz w:val="28"/>
+          <w:szCs w:val="28"/>
+        </w:rPr>
+        <w:t>-документации</w:t>
+      </w:r>
+    </w:p>
+    <w:p>
+      <w:pPr>
+        <w:spacing w:after="0" w:line="360" w:lineRule="auto"/>
+        <w:ind w:firstLine="567"/>
+        <w:jc w:val="both"/>
+        <w:rPr>
+          <w:rFonts w:ascii="Times New Roman" w:hAnsi="Times New Roman" w:cs="Times New Roman"/>
+          <w:sz w:val="28"/>
+          <w:szCs w:val="28"/>
+        </w:rPr>
+      </w:pPr>
+    </w:p>
+    <w:p>
+      <w:pPr>
+        <w:spacing w:after="0" w:line="360" w:lineRule="auto"/>
+        <w:ind w:firstLine="567"/>
+        <w:jc w:val="both"/>
+        <w:rPr>
+          <w:rFonts w:ascii="Times New Roman" w:hAnsi="Times New Roman" w:cs="Times New Roman"/>
+          <w:sz w:val="28"/>
+          <w:szCs w:val="28"/>
+        </w:rPr>
+      </w:pPr>
+      <w:bookmarkStart w:id="14" w:name="_GoBack"/>
+      <w:bookmarkEnd w:id="14"/>
+      <w:r>
+        <w:rPr>
+          <w:rFonts w:ascii="Times New Roman" w:hAnsi="Times New Roman" w:cs="Times New Roman"/>
+          <w:sz w:val="28"/>
+          <w:szCs w:val="28"/>
+        </w:rPr>
+        <w:t>---</w:t>
+      </w:r>
+    </w:p>
+    <w:p>
+      <w:pPr>
+        <w:spacing w:after="0" w:line="360" w:lineRule="auto"/>
+        <w:ind w:firstLine="567"/>
+        <w:jc w:val="both"/>
+        <w:rPr>
+          <w:rFonts w:ascii="Times New Roman" w:hAnsi="Times New Roman" w:cs="Times New Roman"/>
+          <w:sz w:val="28"/>
+          <w:szCs w:val="28"/>
+        </w:rPr>
+      </w:pPr>
     </w:p>
     <w:p>
       <w:pPr>
@@ -5006,7 +5207,7 @@
           <w:lang w:val="en-US"/>
         </w:rPr>
       </w:pPr>
-      <w:bookmarkStart w:id="14" w:name="_Toc60749323"/>
+      <w:bookmarkStart w:id="15" w:name="_Toc60749323"/>
       <w:r>
         <w:t xml:space="preserve">Ручной метод сопровождения </w:t>
       </w:r>
@@ -5019,7 +5220,7 @@
       <w:r>
         <w:t>-документации</w:t>
       </w:r>
-      <w:bookmarkEnd w:id="14"/>
+      <w:bookmarkEnd w:id="15"/>
     </w:p>
     <w:p>
       <w:pPr>
@@ -5121,8 +5322,6 @@
           <w:szCs w:val="28"/>
         </w:rPr>
       </w:pPr>
-      <w:bookmarkStart w:id="15" w:name="_GoBack"/>
-      <w:bookmarkEnd w:id="15"/>
     </w:p>
     <w:p>
       <w:pPr>
@@ -5136,6 +5335,7 @@
       </w:pPr>
       <w:bookmarkStart w:id="16" w:name="_Toc59553307"/>
       <w:r>
+        <w:lastRenderedPageBreak/>
         <w:t>Сравнение аналогов и прототипов</w:t>
       </w:r>
       <w:bookmarkEnd w:id="16"/>
@@ -5581,7 +5781,6 @@
                 <w:szCs w:val="28"/>
                 <w:lang w:val="en-US"/>
               </w:rPr>
-              <w:lastRenderedPageBreak/>
               <w:t>Трудозатраты на изучение технологии</w:t>
             </w:r>
           </w:p>
@@ -6303,6 +6502,7 @@
                 <w:sz w:val="28"/>
                 <w:szCs w:val="28"/>
               </w:rPr>
+              <w:lastRenderedPageBreak/>
               <w:t>Публикация документации в ЕСС</w:t>
             </w:r>
           </w:p>
@@ -6832,7 +7032,6 @@
           <w:b/>
           <w:szCs w:val="28"/>
         </w:rPr>
-        <w:lastRenderedPageBreak/>
         <w:t>Разработка структуры автоматизированной системы</w:t>
       </w:r>
       <w:bookmarkEnd w:id="27"/>
@@ -7043,6 +7242,7 @@
           <w:b/>
           <w:szCs w:val="28"/>
         </w:rPr>
+        <w:lastRenderedPageBreak/>
         <w:t>Разработка плана проведения тестирования</w:t>
       </w:r>
       <w:bookmarkEnd w:id="33"/>
@@ -7413,7 +7613,7 @@
         </w:rPr>
         <w:t xml:space="preserve">Python Documentation – [Электронный ресурс]: </w:t>
       </w:r>
-      <w:hyperlink r:id="rId9" w:history="1">
+      <w:hyperlink r:id="rId10" w:history="1">
         <w:r>
           <w:rPr>
             <w:rFonts w:ascii="Times New Roman" w:hAnsi="Times New Roman" w:cs="Times New Roman"/>
@@ -7476,7 +7676,7 @@
         </w:rPr>
         <w:br/>
       </w:r>
-      <w:hyperlink r:id="rId10" w:history="1">
+      <w:hyperlink r:id="rId11" w:history="1">
         <w:r>
           <w:rPr>
             <w:rFonts w:ascii="Times New Roman" w:hAnsi="Times New Roman" w:cs="Times New Roman"/>
@@ -7520,9 +7720,10 @@
           <w:sz w:val="28"/>
           <w:szCs w:val="28"/>
         </w:rPr>
+        <w:lastRenderedPageBreak/>
         <w:t xml:space="preserve">PostgreSQL Database Documentation – [Электронный ресурс]: </w:t>
       </w:r>
-      <w:hyperlink r:id="rId11" w:history="1">
+      <w:hyperlink r:id="rId12" w:history="1">
         <w:r>
           <w:rPr>
             <w:rFonts w:ascii="Times New Roman" w:hAnsi="Times New Roman" w:cs="Times New Roman"/>
@@ -7582,7 +7783,7 @@
       </w:pPr>
     </w:p>
     <w:sectPr>
-      <w:footerReference w:type="default" r:id="rId12"/>
+      <w:footerReference w:type="default" r:id="rId13"/>
       <w:pgSz w:w="11906" w:h="16838" w:code="9"/>
       <w:pgMar w:top="1134" w:right="851" w:bottom="1134" w:left="1701" w:header="709" w:footer="709" w:gutter="0"/>
       <w:cols w:space="708"/>
@@ -7685,7 +7886,7 @@
             <w:sz w:val="28"/>
             <w:szCs w:val="28"/>
           </w:rPr>
-          <w:t>6</w:t>
+          <w:t>10</w:t>
         </w:r>
         <w:r>
           <w:rPr>
@@ -10761,7 +10962,7 @@
 </file>
 
 <file path=customXml/itemProps1.xml><?xml version="1.0" encoding="utf-8"?>
-<ds:datastoreItem xmlns:ds="http://schemas.openxmlformats.org/officeDocument/2006/customXml" ds:itemID="{C24A1E76-F24D-441C-A28F-C083815D5A80}">
+<ds:datastoreItem xmlns:ds="http://schemas.openxmlformats.org/officeDocument/2006/customXml" ds:itemID="{663022D6-079E-4658-9BAA-F0F4E6C7AF8F}">
   <ds:schemaRefs>
     <ds:schemaRef ds:uri="http://schemas.openxmlformats.org/officeDocument/2006/bibliography"/>
   </ds:schemaRefs>

</xml_diff>

<commit_message>
'master: init commit Вс янв 10 17:31:23 MSK 2021'
</commit_message>
<xml_diff>
--- a/My/Блокнот.docx
+++ b/My/Блокнот.docx
@@ -61,8 +61,6 @@
             <w:jc w:val="right"/>
             <w:rPr>
               <w:noProof/>
-              <w:sz w:val="24"/>
-              <w:szCs w:val="24"/>
             </w:rPr>
           </w:pPr>
           <w:r>
@@ -101,90 +99,65 @@
               <w:tab w:val="right" w:leader="dot" w:pos="9344"/>
             </w:tabs>
             <w:rPr>
-              <w:rFonts w:ascii="Times New Roman" w:eastAsiaTheme="minorEastAsia" w:hAnsi="Times New Roman" w:cs="Times New Roman"/>
+              <w:rFonts w:eastAsiaTheme="minorEastAsia"/>
               <w:noProof/>
-              <w:sz w:val="24"/>
-              <w:szCs w:val="24"/>
               <w:lang w:eastAsia="ru-RU"/>
             </w:rPr>
           </w:pPr>
-          <w:hyperlink w:anchor="_Toc59553296" w:history="1">
+          <w:hyperlink w:anchor="_Toc61080579" w:history="1">
             <w:r>
               <w:rPr>
                 <w:rStyle w:val="a8"/>
-                <w:rFonts w:ascii="Times New Roman" w:hAnsi="Times New Roman" w:cs="Times New Roman"/>
-                <w:noProof/>
-                <w:sz w:val="24"/>
-                <w:szCs w:val="24"/>
+                <w:rFonts w:cs="Times New Roman"/>
+                <w:noProof/>
               </w:rPr>
               <w:t>ТЕРМИНЫ И ОПРЕДЕЛЕНИЯ</w:t>
             </w:r>
             <w:r>
               <w:rPr>
-                <w:rFonts w:ascii="Times New Roman" w:hAnsi="Times New Roman" w:cs="Times New Roman"/>
-                <w:noProof/>
-                <w:webHidden/>
-                <w:sz w:val="24"/>
-                <w:szCs w:val="24"/>
+                <w:noProof/>
+                <w:webHidden/>
               </w:rPr>
               <w:tab/>
             </w:r>
             <w:r>
               <w:rPr>
-                <w:rFonts w:ascii="Times New Roman" w:hAnsi="Times New Roman" w:cs="Times New Roman"/>
-                <w:noProof/>
-                <w:webHidden/>
-                <w:sz w:val="24"/>
-                <w:szCs w:val="24"/>
+                <w:noProof/>
+                <w:webHidden/>
               </w:rPr>
               <w:fldChar w:fldCharType="begin"/>
             </w:r>
             <w:r>
               <w:rPr>
-                <w:rFonts w:ascii="Times New Roman" w:hAnsi="Times New Roman" w:cs="Times New Roman"/>
-                <w:noProof/>
-                <w:webHidden/>
-                <w:sz w:val="24"/>
-                <w:szCs w:val="24"/>
-              </w:rPr>
-              <w:instrText xml:space="preserve"> PAGEREF _Toc59553296 \h </w:instrText>
-            </w:r>
-            <w:r>
-              <w:rPr>
-                <w:rFonts w:ascii="Times New Roman" w:hAnsi="Times New Roman" w:cs="Times New Roman"/>
-                <w:noProof/>
-                <w:webHidden/>
-                <w:sz w:val="24"/>
-                <w:szCs w:val="24"/>
-              </w:rPr>
-            </w:r>
-            <w:r>
-              <w:rPr>
-                <w:rFonts w:ascii="Times New Roman" w:hAnsi="Times New Roman" w:cs="Times New Roman"/>
-                <w:noProof/>
-                <w:webHidden/>
-                <w:sz w:val="24"/>
-                <w:szCs w:val="24"/>
+                <w:noProof/>
+                <w:webHidden/>
+              </w:rPr>
+              <w:instrText xml:space="preserve"> PAGEREF _Toc61080579 \h </w:instrText>
+            </w:r>
+            <w:r>
+              <w:rPr>
+                <w:noProof/>
+                <w:webHidden/>
+              </w:rPr>
+            </w:r>
+            <w:r>
+              <w:rPr>
+                <w:noProof/>
+                <w:webHidden/>
               </w:rPr>
               <w:fldChar w:fldCharType="separate"/>
             </w:r>
             <w:r>
               <w:rPr>
-                <w:rFonts w:ascii="Times New Roman" w:hAnsi="Times New Roman" w:cs="Times New Roman"/>
-                <w:noProof/>
-                <w:webHidden/>
-                <w:sz w:val="24"/>
-                <w:szCs w:val="24"/>
+                <w:noProof/>
+                <w:webHidden/>
               </w:rPr>
               <w:t>2</w:t>
             </w:r>
             <w:r>
               <w:rPr>
-                <w:rFonts w:ascii="Times New Roman" w:hAnsi="Times New Roman" w:cs="Times New Roman"/>
-                <w:noProof/>
-                <w:webHidden/>
-                <w:sz w:val="24"/>
-                <w:szCs w:val="24"/>
+                <w:noProof/>
+                <w:webHidden/>
               </w:rPr>
               <w:fldChar w:fldCharType="end"/>
             </w:r>
@@ -197,90 +170,65 @@
               <w:tab w:val="right" w:leader="dot" w:pos="9344"/>
             </w:tabs>
             <w:rPr>
-              <w:rFonts w:ascii="Times New Roman" w:eastAsiaTheme="minorEastAsia" w:hAnsi="Times New Roman" w:cs="Times New Roman"/>
+              <w:rFonts w:eastAsiaTheme="minorEastAsia"/>
               <w:noProof/>
-              <w:sz w:val="24"/>
-              <w:szCs w:val="24"/>
               <w:lang w:eastAsia="ru-RU"/>
             </w:rPr>
           </w:pPr>
-          <w:hyperlink w:anchor="_Toc59553297" w:history="1">
+          <w:hyperlink w:anchor="_Toc61080580" w:history="1">
             <w:r>
               <w:rPr>
                 <w:rStyle w:val="a8"/>
-                <w:rFonts w:ascii="Times New Roman" w:hAnsi="Times New Roman" w:cs="Times New Roman"/>
-                <w:noProof/>
-                <w:sz w:val="24"/>
-                <w:szCs w:val="24"/>
+                <w:rFonts w:cs="Times New Roman"/>
+                <w:noProof/>
               </w:rPr>
               <w:t>ВВЕДЕНИЕ</w:t>
             </w:r>
             <w:r>
               <w:rPr>
-                <w:rFonts w:ascii="Times New Roman" w:hAnsi="Times New Roman" w:cs="Times New Roman"/>
-                <w:noProof/>
-                <w:webHidden/>
-                <w:sz w:val="24"/>
-                <w:szCs w:val="24"/>
+                <w:noProof/>
+                <w:webHidden/>
               </w:rPr>
               <w:tab/>
             </w:r>
             <w:r>
               <w:rPr>
-                <w:rFonts w:ascii="Times New Roman" w:hAnsi="Times New Roman" w:cs="Times New Roman"/>
-                <w:noProof/>
-                <w:webHidden/>
-                <w:sz w:val="24"/>
-                <w:szCs w:val="24"/>
+                <w:noProof/>
+                <w:webHidden/>
               </w:rPr>
               <w:fldChar w:fldCharType="begin"/>
             </w:r>
             <w:r>
               <w:rPr>
-                <w:rFonts w:ascii="Times New Roman" w:hAnsi="Times New Roman" w:cs="Times New Roman"/>
-                <w:noProof/>
-                <w:webHidden/>
-                <w:sz w:val="24"/>
-                <w:szCs w:val="24"/>
-              </w:rPr>
-              <w:instrText xml:space="preserve"> PAGEREF _Toc59553297 \h </w:instrText>
-            </w:r>
-            <w:r>
-              <w:rPr>
-                <w:rFonts w:ascii="Times New Roman" w:hAnsi="Times New Roman" w:cs="Times New Roman"/>
-                <w:noProof/>
-                <w:webHidden/>
-                <w:sz w:val="24"/>
-                <w:szCs w:val="24"/>
-              </w:rPr>
-            </w:r>
-            <w:r>
-              <w:rPr>
-                <w:rFonts w:ascii="Times New Roman" w:hAnsi="Times New Roman" w:cs="Times New Roman"/>
-                <w:noProof/>
-                <w:webHidden/>
-                <w:sz w:val="24"/>
-                <w:szCs w:val="24"/>
+                <w:noProof/>
+                <w:webHidden/>
+              </w:rPr>
+              <w:instrText xml:space="preserve"> PAGEREF _Toc61080580 \h </w:instrText>
+            </w:r>
+            <w:r>
+              <w:rPr>
+                <w:noProof/>
+                <w:webHidden/>
+              </w:rPr>
+            </w:r>
+            <w:r>
+              <w:rPr>
+                <w:noProof/>
+                <w:webHidden/>
               </w:rPr>
               <w:fldChar w:fldCharType="separate"/>
             </w:r>
             <w:r>
               <w:rPr>
-                <w:rFonts w:ascii="Times New Roman" w:hAnsi="Times New Roman" w:cs="Times New Roman"/>
-                <w:noProof/>
-                <w:webHidden/>
-                <w:sz w:val="24"/>
-                <w:szCs w:val="24"/>
+                <w:noProof/>
+                <w:webHidden/>
               </w:rPr>
               <w:t>2</w:t>
             </w:r>
             <w:r>
               <w:rPr>
-                <w:rFonts w:ascii="Times New Roman" w:hAnsi="Times New Roman" w:cs="Times New Roman"/>
-                <w:noProof/>
-                <w:webHidden/>
-                <w:sz w:val="24"/>
-                <w:szCs w:val="24"/>
+                <w:noProof/>
+                <w:webHidden/>
               </w:rPr>
               <w:fldChar w:fldCharType="end"/>
             </w:r>
@@ -294,30 +242,24 @@
               <w:tab w:val="right" w:leader="dot" w:pos="9344"/>
             </w:tabs>
             <w:rPr>
-              <w:rFonts w:ascii="Times New Roman" w:eastAsiaTheme="minorEastAsia" w:hAnsi="Times New Roman" w:cs="Times New Roman"/>
+              <w:rFonts w:eastAsiaTheme="minorEastAsia"/>
               <w:noProof/>
-              <w:sz w:val="24"/>
-              <w:szCs w:val="24"/>
               <w:lang w:eastAsia="ru-RU"/>
             </w:rPr>
           </w:pPr>
-          <w:hyperlink w:anchor="_Toc59553298" w:history="1">
+          <w:hyperlink w:anchor="_Toc61080581" w:history="1">
             <w:r>
               <w:rPr>
                 <w:rStyle w:val="a8"/>
-                <w:rFonts w:ascii="Times New Roman" w:hAnsi="Times New Roman" w:cs="Times New Roman"/>
-                <w:noProof/>
-                <w:sz w:val="24"/>
-                <w:szCs w:val="24"/>
+                <w:rFonts w:cs="Times New Roman"/>
+                <w:noProof/>
               </w:rPr>
               <w:t>1.</w:t>
             </w:r>
             <w:r>
               <w:rPr>
-                <w:rFonts w:ascii="Times New Roman" w:eastAsiaTheme="minorEastAsia" w:hAnsi="Times New Roman" w:cs="Times New Roman"/>
-                <w:noProof/>
-                <w:sz w:val="24"/>
-                <w:szCs w:val="24"/>
+                <w:rFonts w:eastAsiaTheme="minorEastAsia"/>
+                <w:noProof/>
                 <w:lang w:eastAsia="ru-RU"/>
               </w:rPr>
               <w:tab/>
@@ -325,79 +267,56 @@
             <w:r>
               <w:rPr>
                 <w:rStyle w:val="a8"/>
-                <w:rFonts w:ascii="Times New Roman" w:hAnsi="Times New Roman" w:cs="Times New Roman"/>
-                <w:noProof/>
-                <w:sz w:val="24"/>
-                <w:szCs w:val="24"/>
+                <w:rFonts w:cs="Times New Roman"/>
+                <w:noProof/>
               </w:rPr>
               <w:t>ОБЗОРНАЯ ЧАСТЬ</w:t>
             </w:r>
             <w:r>
               <w:rPr>
-                <w:rFonts w:ascii="Times New Roman" w:hAnsi="Times New Roman" w:cs="Times New Roman"/>
-                <w:noProof/>
-                <w:webHidden/>
-                <w:sz w:val="24"/>
-                <w:szCs w:val="24"/>
+                <w:noProof/>
+                <w:webHidden/>
               </w:rPr>
               <w:tab/>
             </w:r>
             <w:r>
               <w:rPr>
-                <w:rFonts w:ascii="Times New Roman" w:hAnsi="Times New Roman" w:cs="Times New Roman"/>
-                <w:noProof/>
-                <w:webHidden/>
-                <w:sz w:val="24"/>
-                <w:szCs w:val="24"/>
+                <w:noProof/>
+                <w:webHidden/>
               </w:rPr>
               <w:fldChar w:fldCharType="begin"/>
             </w:r>
             <w:r>
               <w:rPr>
-                <w:rFonts w:ascii="Times New Roman" w:hAnsi="Times New Roman" w:cs="Times New Roman"/>
-                <w:noProof/>
-                <w:webHidden/>
-                <w:sz w:val="24"/>
-                <w:szCs w:val="24"/>
-              </w:rPr>
-              <w:instrText xml:space="preserve"> PAGEREF _Toc59553298 \h </w:instrText>
-            </w:r>
-            <w:r>
-              <w:rPr>
-                <w:rFonts w:ascii="Times New Roman" w:hAnsi="Times New Roman" w:cs="Times New Roman"/>
-                <w:noProof/>
-                <w:webHidden/>
-                <w:sz w:val="24"/>
-                <w:szCs w:val="24"/>
-              </w:rPr>
-            </w:r>
-            <w:r>
-              <w:rPr>
-                <w:rFonts w:ascii="Times New Roman" w:hAnsi="Times New Roman" w:cs="Times New Roman"/>
-                <w:noProof/>
-                <w:webHidden/>
-                <w:sz w:val="24"/>
-                <w:szCs w:val="24"/>
+                <w:noProof/>
+                <w:webHidden/>
+              </w:rPr>
+              <w:instrText xml:space="preserve"> PAGEREF _Toc61080581 \h </w:instrText>
+            </w:r>
+            <w:r>
+              <w:rPr>
+                <w:noProof/>
+                <w:webHidden/>
+              </w:rPr>
+            </w:r>
+            <w:r>
+              <w:rPr>
+                <w:noProof/>
+                <w:webHidden/>
               </w:rPr>
               <w:fldChar w:fldCharType="separate"/>
             </w:r>
             <w:r>
               <w:rPr>
-                <w:rFonts w:ascii="Times New Roman" w:hAnsi="Times New Roman" w:cs="Times New Roman"/>
-                <w:noProof/>
-                <w:webHidden/>
-                <w:sz w:val="24"/>
-                <w:szCs w:val="24"/>
-              </w:rPr>
-              <w:t>2</w:t>
-            </w:r>
-            <w:r>
-              <w:rPr>
-                <w:rFonts w:ascii="Times New Roman" w:hAnsi="Times New Roman" w:cs="Times New Roman"/>
-                <w:noProof/>
-                <w:webHidden/>
-                <w:sz w:val="24"/>
-                <w:szCs w:val="24"/>
+                <w:noProof/>
+                <w:webHidden/>
+              </w:rPr>
+              <w:t>4</w:t>
+            </w:r>
+            <w:r>
+              <w:rPr>
+                <w:noProof/>
+                <w:webHidden/>
               </w:rPr>
               <w:fldChar w:fldCharType="end"/>
             </w:r>
@@ -411,30 +330,25 @@
               <w:tab w:val="right" w:leader="dot" w:pos="9344"/>
             </w:tabs>
             <w:rPr>
-              <w:rFonts w:ascii="Times New Roman" w:eastAsiaTheme="minorEastAsia" w:hAnsi="Times New Roman" w:cs="Times New Roman"/>
+              <w:rFonts w:eastAsiaTheme="minorEastAsia"/>
               <w:noProof/>
-              <w:sz w:val="24"/>
-              <w:szCs w:val="24"/>
               <w:lang w:eastAsia="ru-RU"/>
             </w:rPr>
           </w:pPr>
-          <w:hyperlink w:anchor="_Toc59553299" w:history="1">
+          <w:hyperlink w:anchor="_Toc61080582" w:history="1">
             <w:r>
               <w:rPr>
                 <w:rStyle w:val="a8"/>
-                <w:rFonts w:ascii="Times New Roman" w:hAnsi="Times New Roman" w:cs="Times New Roman"/>
-                <w:noProof/>
-                <w:sz w:val="24"/>
-                <w:szCs w:val="24"/>
+                <w:rFonts w:cs="Times New Roman"/>
+                <w:b/>
+                <w:noProof/>
               </w:rPr>
               <w:t>1.1.</w:t>
             </w:r>
             <w:r>
               <w:rPr>
-                <w:rFonts w:ascii="Times New Roman" w:eastAsiaTheme="minorEastAsia" w:hAnsi="Times New Roman" w:cs="Times New Roman"/>
-                <w:noProof/>
-                <w:sz w:val="24"/>
-                <w:szCs w:val="24"/>
+                <w:rFonts w:eastAsiaTheme="minorEastAsia"/>
+                <w:noProof/>
                 <w:lang w:eastAsia="ru-RU"/>
               </w:rPr>
               <w:tab/>
@@ -442,79 +356,57 @@
             <w:r>
               <w:rPr>
                 <w:rStyle w:val="a8"/>
-                <w:rFonts w:ascii="Times New Roman" w:hAnsi="Times New Roman" w:cs="Times New Roman"/>
-                <w:noProof/>
-                <w:sz w:val="24"/>
-                <w:szCs w:val="24"/>
+                <w:rFonts w:cs="Times New Roman"/>
+                <w:b/>
+                <w:noProof/>
               </w:rPr>
               <w:t>Описание предметной области</w:t>
             </w:r>
             <w:r>
               <w:rPr>
-                <w:rFonts w:ascii="Times New Roman" w:hAnsi="Times New Roman" w:cs="Times New Roman"/>
-                <w:noProof/>
-                <w:webHidden/>
-                <w:sz w:val="24"/>
-                <w:szCs w:val="24"/>
+                <w:noProof/>
+                <w:webHidden/>
               </w:rPr>
               <w:tab/>
             </w:r>
             <w:r>
               <w:rPr>
-                <w:rFonts w:ascii="Times New Roman" w:hAnsi="Times New Roman" w:cs="Times New Roman"/>
-                <w:noProof/>
-                <w:webHidden/>
-                <w:sz w:val="24"/>
-                <w:szCs w:val="24"/>
+                <w:noProof/>
+                <w:webHidden/>
               </w:rPr>
               <w:fldChar w:fldCharType="begin"/>
             </w:r>
             <w:r>
               <w:rPr>
-                <w:rFonts w:ascii="Times New Roman" w:hAnsi="Times New Roman" w:cs="Times New Roman"/>
-                <w:noProof/>
-                <w:webHidden/>
-                <w:sz w:val="24"/>
-                <w:szCs w:val="24"/>
-              </w:rPr>
-              <w:instrText xml:space="preserve"> PAGEREF _Toc59553299 \h </w:instrText>
-            </w:r>
-            <w:r>
-              <w:rPr>
-                <w:rFonts w:ascii="Times New Roman" w:hAnsi="Times New Roman" w:cs="Times New Roman"/>
-                <w:noProof/>
-                <w:webHidden/>
-                <w:sz w:val="24"/>
-                <w:szCs w:val="24"/>
-              </w:rPr>
-            </w:r>
-            <w:r>
-              <w:rPr>
-                <w:rFonts w:ascii="Times New Roman" w:hAnsi="Times New Roman" w:cs="Times New Roman"/>
-                <w:noProof/>
-                <w:webHidden/>
-                <w:sz w:val="24"/>
-                <w:szCs w:val="24"/>
+                <w:noProof/>
+                <w:webHidden/>
+              </w:rPr>
+              <w:instrText xml:space="preserve"> PAGEREF _Toc61080582 \h </w:instrText>
+            </w:r>
+            <w:r>
+              <w:rPr>
+                <w:noProof/>
+                <w:webHidden/>
+              </w:rPr>
+            </w:r>
+            <w:r>
+              <w:rPr>
+                <w:noProof/>
+                <w:webHidden/>
               </w:rPr>
               <w:fldChar w:fldCharType="separate"/>
             </w:r>
             <w:r>
               <w:rPr>
-                <w:rFonts w:ascii="Times New Roman" w:hAnsi="Times New Roman" w:cs="Times New Roman"/>
-                <w:noProof/>
-                <w:webHidden/>
-                <w:sz w:val="24"/>
-                <w:szCs w:val="24"/>
-              </w:rPr>
-              <w:t>2</w:t>
-            </w:r>
-            <w:r>
-              <w:rPr>
-                <w:rFonts w:ascii="Times New Roman" w:hAnsi="Times New Roman" w:cs="Times New Roman"/>
-                <w:noProof/>
-                <w:webHidden/>
-                <w:sz w:val="24"/>
-                <w:szCs w:val="24"/>
+                <w:noProof/>
+                <w:webHidden/>
+              </w:rPr>
+              <w:t>4</w:t>
+            </w:r>
+            <w:r>
+              <w:rPr>
+                <w:noProof/>
+                <w:webHidden/>
               </w:rPr>
               <w:fldChar w:fldCharType="end"/>
             </w:r>
@@ -528,30 +420,23 @@
               <w:tab w:val="right" w:leader="dot" w:pos="9344"/>
             </w:tabs>
             <w:rPr>
-              <w:rFonts w:ascii="Times New Roman" w:eastAsiaTheme="minorEastAsia" w:hAnsi="Times New Roman" w:cs="Times New Roman"/>
+              <w:rFonts w:eastAsiaTheme="minorEastAsia"/>
               <w:noProof/>
-              <w:sz w:val="24"/>
-              <w:szCs w:val="24"/>
               <w:lang w:eastAsia="ru-RU"/>
             </w:rPr>
           </w:pPr>
-          <w:hyperlink w:anchor="_Toc59553300" w:history="1">
+          <w:hyperlink w:anchor="_Toc61080583" w:history="1">
             <w:r>
               <w:rPr>
                 <w:rStyle w:val="a8"/>
-                <w:rFonts w:ascii="Times New Roman" w:hAnsi="Times New Roman" w:cs="Times New Roman"/>
-                <w:noProof/>
-                <w:sz w:val="24"/>
-                <w:szCs w:val="24"/>
+                <w:noProof/>
               </w:rPr>
               <w:t>1.1.1.</w:t>
             </w:r>
             <w:r>
               <w:rPr>
-                <w:rFonts w:ascii="Times New Roman" w:eastAsiaTheme="minorEastAsia" w:hAnsi="Times New Roman" w:cs="Times New Roman"/>
-                <w:noProof/>
-                <w:sz w:val="24"/>
-                <w:szCs w:val="24"/>
+                <w:rFonts w:eastAsiaTheme="minorEastAsia"/>
+                <w:noProof/>
                 <w:lang w:eastAsia="ru-RU"/>
               </w:rPr>
               <w:tab/>
@@ -559,79 +444,55 @@
             <w:r>
               <w:rPr>
                 <w:rStyle w:val="a8"/>
-                <w:rFonts w:ascii="Times New Roman" w:hAnsi="Times New Roman" w:cs="Times New Roman"/>
-                <w:noProof/>
-                <w:sz w:val="24"/>
-                <w:szCs w:val="24"/>
+                <w:noProof/>
               </w:rPr>
               <w:t>Описание серверной архитектуры</w:t>
             </w:r>
             <w:r>
               <w:rPr>
-                <w:rFonts w:ascii="Times New Roman" w:hAnsi="Times New Roman" w:cs="Times New Roman"/>
-                <w:noProof/>
-                <w:webHidden/>
-                <w:sz w:val="24"/>
-                <w:szCs w:val="24"/>
+                <w:noProof/>
+                <w:webHidden/>
               </w:rPr>
               <w:tab/>
             </w:r>
             <w:r>
               <w:rPr>
-                <w:rFonts w:ascii="Times New Roman" w:hAnsi="Times New Roman" w:cs="Times New Roman"/>
-                <w:noProof/>
-                <w:webHidden/>
-                <w:sz w:val="24"/>
-                <w:szCs w:val="24"/>
+                <w:noProof/>
+                <w:webHidden/>
               </w:rPr>
               <w:fldChar w:fldCharType="begin"/>
             </w:r>
             <w:r>
               <w:rPr>
-                <w:rFonts w:ascii="Times New Roman" w:hAnsi="Times New Roman" w:cs="Times New Roman"/>
-                <w:noProof/>
-                <w:webHidden/>
-                <w:sz w:val="24"/>
-                <w:szCs w:val="24"/>
-              </w:rPr>
-              <w:instrText xml:space="preserve"> PAGEREF _Toc59553300 \h </w:instrText>
-            </w:r>
-            <w:r>
-              <w:rPr>
-                <w:rFonts w:ascii="Times New Roman" w:hAnsi="Times New Roman" w:cs="Times New Roman"/>
-                <w:noProof/>
-                <w:webHidden/>
-                <w:sz w:val="24"/>
-                <w:szCs w:val="24"/>
-              </w:rPr>
-            </w:r>
-            <w:r>
-              <w:rPr>
-                <w:rFonts w:ascii="Times New Roman" w:hAnsi="Times New Roman" w:cs="Times New Roman"/>
-                <w:noProof/>
-                <w:webHidden/>
-                <w:sz w:val="24"/>
-                <w:szCs w:val="24"/>
+                <w:noProof/>
+                <w:webHidden/>
+              </w:rPr>
+              <w:instrText xml:space="preserve"> PAGEREF _Toc61080583 \h </w:instrText>
+            </w:r>
+            <w:r>
+              <w:rPr>
+                <w:noProof/>
+                <w:webHidden/>
+              </w:rPr>
+            </w:r>
+            <w:r>
+              <w:rPr>
+                <w:noProof/>
+                <w:webHidden/>
               </w:rPr>
               <w:fldChar w:fldCharType="separate"/>
             </w:r>
             <w:r>
               <w:rPr>
-                <w:rFonts w:ascii="Times New Roman" w:hAnsi="Times New Roman" w:cs="Times New Roman"/>
-                <w:noProof/>
-                <w:webHidden/>
-                <w:sz w:val="24"/>
-                <w:szCs w:val="24"/>
-              </w:rPr>
-              <w:t>2</w:t>
-            </w:r>
-            <w:r>
-              <w:rPr>
-                <w:rFonts w:ascii="Times New Roman" w:hAnsi="Times New Roman" w:cs="Times New Roman"/>
-                <w:noProof/>
-                <w:webHidden/>
-                <w:sz w:val="24"/>
-                <w:szCs w:val="24"/>
+                <w:noProof/>
+                <w:webHidden/>
+              </w:rPr>
+              <w:t>4</w:t>
+            </w:r>
+            <w:r>
+              <w:rPr>
+                <w:noProof/>
+                <w:webHidden/>
               </w:rPr>
               <w:fldChar w:fldCharType="end"/>
             </w:r>
@@ -645,30 +506,23 @@
               <w:tab w:val="right" w:leader="dot" w:pos="9344"/>
             </w:tabs>
             <w:rPr>
-              <w:rFonts w:ascii="Times New Roman" w:eastAsiaTheme="minorEastAsia" w:hAnsi="Times New Roman" w:cs="Times New Roman"/>
+              <w:rFonts w:eastAsiaTheme="minorEastAsia"/>
               <w:noProof/>
-              <w:sz w:val="24"/>
-              <w:szCs w:val="24"/>
               <w:lang w:eastAsia="ru-RU"/>
             </w:rPr>
           </w:pPr>
-          <w:hyperlink w:anchor="_Toc59553301" w:history="1">
+          <w:hyperlink w:anchor="_Toc61080584" w:history="1">
             <w:r>
               <w:rPr>
                 <w:rStyle w:val="a8"/>
-                <w:rFonts w:ascii="Times New Roman" w:hAnsi="Times New Roman" w:cs="Times New Roman"/>
-                <w:noProof/>
-                <w:sz w:val="24"/>
-                <w:szCs w:val="24"/>
+                <w:noProof/>
               </w:rPr>
               <w:t>1.1.2.</w:t>
             </w:r>
             <w:r>
               <w:rPr>
-                <w:rFonts w:ascii="Times New Roman" w:eastAsiaTheme="minorEastAsia" w:hAnsi="Times New Roman" w:cs="Times New Roman"/>
-                <w:noProof/>
-                <w:sz w:val="24"/>
-                <w:szCs w:val="24"/>
+                <w:rFonts w:eastAsiaTheme="minorEastAsia"/>
+                <w:noProof/>
                 <w:lang w:eastAsia="ru-RU"/>
               </w:rPr>
               <w:tab/>
@@ -676,79 +530,55 @@
             <w:r>
               <w:rPr>
                 <w:rStyle w:val="a8"/>
-                <w:rFonts w:ascii="Times New Roman" w:hAnsi="Times New Roman" w:cs="Times New Roman"/>
-                <w:noProof/>
-                <w:sz w:val="24"/>
-                <w:szCs w:val="24"/>
+                <w:noProof/>
               </w:rPr>
               <w:t>Описание модели внедрения программных продуктов Agile Scrum</w:t>
             </w:r>
             <w:r>
               <w:rPr>
-                <w:rFonts w:ascii="Times New Roman" w:hAnsi="Times New Roman" w:cs="Times New Roman"/>
-                <w:noProof/>
-                <w:webHidden/>
-                <w:sz w:val="24"/>
-                <w:szCs w:val="24"/>
+                <w:noProof/>
+                <w:webHidden/>
               </w:rPr>
               <w:tab/>
             </w:r>
             <w:r>
               <w:rPr>
-                <w:rFonts w:ascii="Times New Roman" w:hAnsi="Times New Roman" w:cs="Times New Roman"/>
-                <w:noProof/>
-                <w:webHidden/>
-                <w:sz w:val="24"/>
-                <w:szCs w:val="24"/>
+                <w:noProof/>
+                <w:webHidden/>
               </w:rPr>
               <w:fldChar w:fldCharType="begin"/>
             </w:r>
             <w:r>
               <w:rPr>
-                <w:rFonts w:ascii="Times New Roman" w:hAnsi="Times New Roman" w:cs="Times New Roman"/>
-                <w:noProof/>
-                <w:webHidden/>
-                <w:sz w:val="24"/>
-                <w:szCs w:val="24"/>
-              </w:rPr>
-              <w:instrText xml:space="preserve"> PAGEREF _Toc59553301 \h </w:instrText>
-            </w:r>
-            <w:r>
-              <w:rPr>
-                <w:rFonts w:ascii="Times New Roman" w:hAnsi="Times New Roman" w:cs="Times New Roman"/>
-                <w:noProof/>
-                <w:webHidden/>
-                <w:sz w:val="24"/>
-                <w:szCs w:val="24"/>
-              </w:rPr>
-            </w:r>
-            <w:r>
-              <w:rPr>
-                <w:rFonts w:ascii="Times New Roman" w:hAnsi="Times New Roman" w:cs="Times New Roman"/>
-                <w:noProof/>
-                <w:webHidden/>
-                <w:sz w:val="24"/>
-                <w:szCs w:val="24"/>
+                <w:noProof/>
+                <w:webHidden/>
+              </w:rPr>
+              <w:instrText xml:space="preserve"> PAGEREF _Toc61080584 \h </w:instrText>
+            </w:r>
+            <w:r>
+              <w:rPr>
+                <w:noProof/>
+                <w:webHidden/>
+              </w:rPr>
+            </w:r>
+            <w:r>
+              <w:rPr>
+                <w:noProof/>
+                <w:webHidden/>
               </w:rPr>
               <w:fldChar w:fldCharType="separate"/>
             </w:r>
             <w:r>
               <w:rPr>
-                <w:rFonts w:ascii="Times New Roman" w:hAnsi="Times New Roman" w:cs="Times New Roman"/>
-                <w:noProof/>
-                <w:webHidden/>
-                <w:sz w:val="24"/>
-                <w:szCs w:val="24"/>
-              </w:rPr>
-              <w:t>2</w:t>
-            </w:r>
-            <w:r>
-              <w:rPr>
-                <w:rFonts w:ascii="Times New Roman" w:hAnsi="Times New Roman" w:cs="Times New Roman"/>
-                <w:noProof/>
-                <w:webHidden/>
-                <w:sz w:val="24"/>
-                <w:szCs w:val="24"/>
+                <w:noProof/>
+                <w:webHidden/>
+              </w:rPr>
+              <w:t>5</w:t>
+            </w:r>
+            <w:r>
+              <w:rPr>
+                <w:noProof/>
+                <w:webHidden/>
               </w:rPr>
               <w:fldChar w:fldCharType="end"/>
             </w:r>
@@ -762,30 +592,23 @@
               <w:tab w:val="right" w:leader="dot" w:pos="9344"/>
             </w:tabs>
             <w:rPr>
-              <w:rFonts w:ascii="Times New Roman" w:eastAsiaTheme="minorEastAsia" w:hAnsi="Times New Roman" w:cs="Times New Roman"/>
+              <w:rFonts w:eastAsiaTheme="minorEastAsia"/>
               <w:noProof/>
-              <w:sz w:val="24"/>
-              <w:szCs w:val="24"/>
               <w:lang w:eastAsia="ru-RU"/>
             </w:rPr>
           </w:pPr>
-          <w:hyperlink w:anchor="_Toc59553302" w:history="1">
+          <w:hyperlink w:anchor="_Toc61080585" w:history="1">
             <w:r>
               <w:rPr>
                 <w:rStyle w:val="a8"/>
-                <w:rFonts w:ascii="Times New Roman" w:hAnsi="Times New Roman" w:cs="Times New Roman"/>
-                <w:noProof/>
-                <w:sz w:val="24"/>
-                <w:szCs w:val="24"/>
+                <w:noProof/>
               </w:rPr>
               <w:t>1.1.3.</w:t>
             </w:r>
             <w:r>
               <w:rPr>
-                <w:rFonts w:ascii="Times New Roman" w:eastAsiaTheme="minorEastAsia" w:hAnsi="Times New Roman" w:cs="Times New Roman"/>
-                <w:noProof/>
-                <w:sz w:val="24"/>
-                <w:szCs w:val="24"/>
+                <w:rFonts w:eastAsiaTheme="minorEastAsia"/>
+                <w:noProof/>
                 <w:lang w:eastAsia="ru-RU"/>
               </w:rPr>
               <w:tab/>
@@ -793,79 +616,55 @@
             <w:r>
               <w:rPr>
                 <w:rStyle w:val="a8"/>
-                <w:rFonts w:ascii="Times New Roman" w:hAnsi="Times New Roman" w:cs="Times New Roman"/>
-                <w:noProof/>
-                <w:sz w:val="24"/>
-                <w:szCs w:val="24"/>
+                <w:noProof/>
               </w:rPr>
               <w:t>Схема ручного сопровождения API-документации</w:t>
             </w:r>
             <w:r>
               <w:rPr>
-                <w:rFonts w:ascii="Times New Roman" w:hAnsi="Times New Roman" w:cs="Times New Roman"/>
-                <w:noProof/>
-                <w:webHidden/>
-                <w:sz w:val="24"/>
-                <w:szCs w:val="24"/>
+                <w:noProof/>
+                <w:webHidden/>
               </w:rPr>
               <w:tab/>
             </w:r>
             <w:r>
               <w:rPr>
-                <w:rFonts w:ascii="Times New Roman" w:hAnsi="Times New Roman" w:cs="Times New Roman"/>
-                <w:noProof/>
-                <w:webHidden/>
-                <w:sz w:val="24"/>
-                <w:szCs w:val="24"/>
+                <w:noProof/>
+                <w:webHidden/>
               </w:rPr>
               <w:fldChar w:fldCharType="begin"/>
             </w:r>
             <w:r>
               <w:rPr>
-                <w:rFonts w:ascii="Times New Roman" w:hAnsi="Times New Roman" w:cs="Times New Roman"/>
-                <w:noProof/>
-                <w:webHidden/>
-                <w:sz w:val="24"/>
-                <w:szCs w:val="24"/>
-              </w:rPr>
-              <w:instrText xml:space="preserve"> PAGEREF _Toc59553302 \h </w:instrText>
-            </w:r>
-            <w:r>
-              <w:rPr>
-                <w:rFonts w:ascii="Times New Roman" w:hAnsi="Times New Roman" w:cs="Times New Roman"/>
-                <w:noProof/>
-                <w:webHidden/>
-                <w:sz w:val="24"/>
-                <w:szCs w:val="24"/>
-              </w:rPr>
-            </w:r>
-            <w:r>
-              <w:rPr>
-                <w:rFonts w:ascii="Times New Roman" w:hAnsi="Times New Roman" w:cs="Times New Roman"/>
-                <w:noProof/>
-                <w:webHidden/>
-                <w:sz w:val="24"/>
-                <w:szCs w:val="24"/>
+                <w:noProof/>
+                <w:webHidden/>
+              </w:rPr>
+              <w:instrText xml:space="preserve"> PAGEREF _Toc61080585 \h </w:instrText>
+            </w:r>
+            <w:r>
+              <w:rPr>
+                <w:noProof/>
+                <w:webHidden/>
+              </w:rPr>
+            </w:r>
+            <w:r>
+              <w:rPr>
+                <w:noProof/>
+                <w:webHidden/>
               </w:rPr>
               <w:fldChar w:fldCharType="separate"/>
             </w:r>
             <w:r>
               <w:rPr>
-                <w:rFonts w:ascii="Times New Roman" w:hAnsi="Times New Roman" w:cs="Times New Roman"/>
-                <w:noProof/>
-                <w:webHidden/>
-                <w:sz w:val="24"/>
-                <w:szCs w:val="24"/>
-              </w:rPr>
-              <w:t>2</w:t>
-            </w:r>
-            <w:r>
-              <w:rPr>
-                <w:rFonts w:ascii="Times New Roman" w:hAnsi="Times New Roman" w:cs="Times New Roman"/>
-                <w:noProof/>
-                <w:webHidden/>
-                <w:sz w:val="24"/>
-                <w:szCs w:val="24"/>
+                <w:noProof/>
+                <w:webHidden/>
+              </w:rPr>
+              <w:t>5</w:t>
+            </w:r>
+            <w:r>
+              <w:rPr>
+                <w:noProof/>
+                <w:webHidden/>
               </w:rPr>
               <w:fldChar w:fldCharType="end"/>
             </w:r>
@@ -879,30 +678,25 @@
               <w:tab w:val="right" w:leader="dot" w:pos="9344"/>
             </w:tabs>
             <w:rPr>
-              <w:rFonts w:ascii="Times New Roman" w:eastAsiaTheme="minorEastAsia" w:hAnsi="Times New Roman" w:cs="Times New Roman"/>
+              <w:rFonts w:eastAsiaTheme="minorEastAsia"/>
               <w:noProof/>
-              <w:sz w:val="24"/>
-              <w:szCs w:val="24"/>
               <w:lang w:eastAsia="ru-RU"/>
             </w:rPr>
           </w:pPr>
-          <w:hyperlink w:anchor="_Toc59553303" w:history="1">
+          <w:hyperlink w:anchor="_Toc61080586" w:history="1">
             <w:r>
               <w:rPr>
                 <w:rStyle w:val="a8"/>
-                <w:rFonts w:ascii="Times New Roman" w:hAnsi="Times New Roman" w:cs="Times New Roman"/>
-                <w:noProof/>
-                <w:sz w:val="24"/>
-                <w:szCs w:val="24"/>
+                <w:rFonts w:cs="Times New Roman"/>
+                <w:b/>
+                <w:noProof/>
               </w:rPr>
               <w:t>1.2.</w:t>
             </w:r>
             <w:r>
               <w:rPr>
-                <w:rFonts w:ascii="Times New Roman" w:eastAsiaTheme="minorEastAsia" w:hAnsi="Times New Roman" w:cs="Times New Roman"/>
-                <w:noProof/>
-                <w:sz w:val="24"/>
-                <w:szCs w:val="24"/>
+                <w:rFonts w:eastAsiaTheme="minorEastAsia"/>
+                <w:noProof/>
                 <w:lang w:eastAsia="ru-RU"/>
               </w:rPr>
               <w:tab/>
@@ -910,79 +704,57 @@
             <w:r>
               <w:rPr>
                 <w:rStyle w:val="a8"/>
-                <w:rFonts w:ascii="Times New Roman" w:hAnsi="Times New Roman" w:cs="Times New Roman"/>
-                <w:noProof/>
-                <w:sz w:val="24"/>
-                <w:szCs w:val="24"/>
+                <w:rFonts w:cs="Times New Roman"/>
+                <w:b/>
+                <w:noProof/>
               </w:rPr>
               <w:t>Исследование существующих технологий</w:t>
             </w:r>
             <w:r>
               <w:rPr>
-                <w:rFonts w:ascii="Times New Roman" w:hAnsi="Times New Roman" w:cs="Times New Roman"/>
-                <w:noProof/>
-                <w:webHidden/>
-                <w:sz w:val="24"/>
-                <w:szCs w:val="24"/>
+                <w:noProof/>
+                <w:webHidden/>
               </w:rPr>
               <w:tab/>
             </w:r>
             <w:r>
               <w:rPr>
-                <w:rFonts w:ascii="Times New Roman" w:hAnsi="Times New Roman" w:cs="Times New Roman"/>
-                <w:noProof/>
-                <w:webHidden/>
-                <w:sz w:val="24"/>
-                <w:szCs w:val="24"/>
+                <w:noProof/>
+                <w:webHidden/>
               </w:rPr>
               <w:fldChar w:fldCharType="begin"/>
             </w:r>
             <w:r>
               <w:rPr>
-                <w:rFonts w:ascii="Times New Roman" w:hAnsi="Times New Roman" w:cs="Times New Roman"/>
-                <w:noProof/>
-                <w:webHidden/>
-                <w:sz w:val="24"/>
-                <w:szCs w:val="24"/>
-              </w:rPr>
-              <w:instrText xml:space="preserve"> PAGEREF _Toc59553303 \h </w:instrText>
-            </w:r>
-            <w:r>
-              <w:rPr>
-                <w:rFonts w:ascii="Times New Roman" w:hAnsi="Times New Roman" w:cs="Times New Roman"/>
-                <w:noProof/>
-                <w:webHidden/>
-                <w:sz w:val="24"/>
-                <w:szCs w:val="24"/>
-              </w:rPr>
-            </w:r>
-            <w:r>
-              <w:rPr>
-                <w:rFonts w:ascii="Times New Roman" w:hAnsi="Times New Roman" w:cs="Times New Roman"/>
-                <w:noProof/>
-                <w:webHidden/>
-                <w:sz w:val="24"/>
-                <w:szCs w:val="24"/>
+                <w:noProof/>
+                <w:webHidden/>
+              </w:rPr>
+              <w:instrText xml:space="preserve"> PAGEREF _Toc61080586 \h </w:instrText>
+            </w:r>
+            <w:r>
+              <w:rPr>
+                <w:noProof/>
+                <w:webHidden/>
+              </w:rPr>
+            </w:r>
+            <w:r>
+              <w:rPr>
+                <w:noProof/>
+                <w:webHidden/>
               </w:rPr>
               <w:fldChar w:fldCharType="separate"/>
             </w:r>
             <w:r>
               <w:rPr>
-                <w:rFonts w:ascii="Times New Roman" w:hAnsi="Times New Roman" w:cs="Times New Roman"/>
-                <w:noProof/>
-                <w:webHidden/>
-                <w:sz w:val="24"/>
-                <w:szCs w:val="24"/>
-              </w:rPr>
-              <w:t>2</w:t>
-            </w:r>
-            <w:r>
-              <w:rPr>
-                <w:rFonts w:ascii="Times New Roman" w:hAnsi="Times New Roman" w:cs="Times New Roman"/>
-                <w:noProof/>
-                <w:webHidden/>
-                <w:sz w:val="24"/>
-                <w:szCs w:val="24"/>
+                <w:noProof/>
+                <w:webHidden/>
+              </w:rPr>
+              <w:t>5</w:t>
+            </w:r>
+            <w:r>
+              <w:rPr>
+                <w:noProof/>
+                <w:webHidden/>
               </w:rPr>
               <w:fldChar w:fldCharType="end"/>
             </w:r>
@@ -996,30 +768,23 @@
               <w:tab w:val="right" w:leader="dot" w:pos="9344"/>
             </w:tabs>
             <w:rPr>
-              <w:rFonts w:ascii="Times New Roman" w:eastAsiaTheme="minorEastAsia" w:hAnsi="Times New Roman" w:cs="Times New Roman"/>
+              <w:rFonts w:eastAsiaTheme="minorEastAsia"/>
               <w:noProof/>
-              <w:sz w:val="24"/>
-              <w:szCs w:val="24"/>
               <w:lang w:eastAsia="ru-RU"/>
             </w:rPr>
           </w:pPr>
-          <w:hyperlink w:anchor="_Toc59553304" w:history="1">
+          <w:hyperlink w:anchor="_Toc61080587" w:history="1">
             <w:r>
               <w:rPr>
                 <w:rStyle w:val="a8"/>
-                <w:rFonts w:ascii="Times New Roman" w:hAnsi="Times New Roman" w:cs="Times New Roman"/>
-                <w:noProof/>
-                <w:sz w:val="24"/>
-                <w:szCs w:val="24"/>
+                <w:noProof/>
               </w:rPr>
               <w:t>1.2.1.</w:t>
             </w:r>
             <w:r>
               <w:rPr>
-                <w:rFonts w:ascii="Times New Roman" w:eastAsiaTheme="minorEastAsia" w:hAnsi="Times New Roman" w:cs="Times New Roman"/>
-                <w:noProof/>
-                <w:sz w:val="24"/>
-                <w:szCs w:val="24"/>
+                <w:rFonts w:eastAsiaTheme="minorEastAsia"/>
+                <w:noProof/>
                 <w:lang w:eastAsia="ru-RU"/>
               </w:rPr>
               <w:tab/>
@@ -1027,79 +792,55 @@
             <w:r>
               <w:rPr>
                 <w:rStyle w:val="a8"/>
-                <w:rFonts w:ascii="Times New Roman" w:hAnsi="Times New Roman" w:cs="Times New Roman"/>
-                <w:noProof/>
-                <w:sz w:val="24"/>
-                <w:szCs w:val="24"/>
+                <w:noProof/>
               </w:rPr>
               <w:t>Перечень функций, подлежащих автоматизации</w:t>
             </w:r>
             <w:r>
               <w:rPr>
-                <w:rFonts w:ascii="Times New Roman" w:hAnsi="Times New Roman" w:cs="Times New Roman"/>
-                <w:noProof/>
-                <w:webHidden/>
-                <w:sz w:val="24"/>
-                <w:szCs w:val="24"/>
+                <w:noProof/>
+                <w:webHidden/>
               </w:rPr>
               <w:tab/>
             </w:r>
             <w:r>
               <w:rPr>
-                <w:rFonts w:ascii="Times New Roman" w:hAnsi="Times New Roman" w:cs="Times New Roman"/>
-                <w:noProof/>
-                <w:webHidden/>
-                <w:sz w:val="24"/>
-                <w:szCs w:val="24"/>
+                <w:noProof/>
+                <w:webHidden/>
               </w:rPr>
               <w:fldChar w:fldCharType="begin"/>
             </w:r>
             <w:r>
               <w:rPr>
-                <w:rFonts w:ascii="Times New Roman" w:hAnsi="Times New Roman" w:cs="Times New Roman"/>
-                <w:noProof/>
-                <w:webHidden/>
-                <w:sz w:val="24"/>
-                <w:szCs w:val="24"/>
-              </w:rPr>
-              <w:instrText xml:space="preserve"> PAGEREF _Toc59553304 \h </w:instrText>
-            </w:r>
-            <w:r>
-              <w:rPr>
-                <w:rFonts w:ascii="Times New Roman" w:hAnsi="Times New Roman" w:cs="Times New Roman"/>
-                <w:noProof/>
-                <w:webHidden/>
-                <w:sz w:val="24"/>
-                <w:szCs w:val="24"/>
-              </w:rPr>
-            </w:r>
-            <w:r>
-              <w:rPr>
-                <w:rFonts w:ascii="Times New Roman" w:hAnsi="Times New Roman" w:cs="Times New Roman"/>
-                <w:noProof/>
-                <w:webHidden/>
-                <w:sz w:val="24"/>
-                <w:szCs w:val="24"/>
+                <w:noProof/>
+                <w:webHidden/>
+              </w:rPr>
+              <w:instrText xml:space="preserve"> PAGEREF _Toc61080587 \h </w:instrText>
+            </w:r>
+            <w:r>
+              <w:rPr>
+                <w:noProof/>
+                <w:webHidden/>
+              </w:rPr>
+            </w:r>
+            <w:r>
+              <w:rPr>
+                <w:noProof/>
+                <w:webHidden/>
               </w:rPr>
               <w:fldChar w:fldCharType="separate"/>
             </w:r>
             <w:r>
               <w:rPr>
-                <w:rFonts w:ascii="Times New Roman" w:hAnsi="Times New Roman" w:cs="Times New Roman"/>
-                <w:noProof/>
-                <w:webHidden/>
-                <w:sz w:val="24"/>
-                <w:szCs w:val="24"/>
-              </w:rPr>
-              <w:t>2</w:t>
-            </w:r>
-            <w:r>
-              <w:rPr>
-                <w:rFonts w:ascii="Times New Roman" w:hAnsi="Times New Roman" w:cs="Times New Roman"/>
-                <w:noProof/>
-                <w:webHidden/>
-                <w:sz w:val="24"/>
-                <w:szCs w:val="24"/>
+                <w:noProof/>
+                <w:webHidden/>
+              </w:rPr>
+              <w:t>5</w:t>
+            </w:r>
+            <w:r>
+              <w:rPr>
+                <w:noProof/>
+                <w:webHidden/>
               </w:rPr>
               <w:fldChar w:fldCharType="end"/>
             </w:r>
@@ -1113,30 +854,23 @@
               <w:tab w:val="right" w:leader="dot" w:pos="9344"/>
             </w:tabs>
             <w:rPr>
-              <w:rFonts w:ascii="Times New Roman" w:eastAsiaTheme="minorEastAsia" w:hAnsi="Times New Roman" w:cs="Times New Roman"/>
+              <w:rFonts w:eastAsiaTheme="minorEastAsia"/>
               <w:noProof/>
-              <w:sz w:val="24"/>
-              <w:szCs w:val="24"/>
               <w:lang w:eastAsia="ru-RU"/>
             </w:rPr>
           </w:pPr>
-          <w:hyperlink w:anchor="_Toc59553305" w:history="1">
+          <w:hyperlink w:anchor="_Toc61080588" w:history="1">
             <w:r>
               <w:rPr>
                 <w:rStyle w:val="a8"/>
-                <w:rFonts w:ascii="Times New Roman" w:hAnsi="Times New Roman" w:cs="Times New Roman"/>
-                <w:noProof/>
-                <w:sz w:val="24"/>
-                <w:szCs w:val="24"/>
+                <w:noProof/>
               </w:rPr>
               <w:t>1.2.2.</w:t>
             </w:r>
             <w:r>
               <w:rPr>
-                <w:rFonts w:ascii="Times New Roman" w:eastAsiaTheme="minorEastAsia" w:hAnsi="Times New Roman" w:cs="Times New Roman"/>
-                <w:noProof/>
-                <w:sz w:val="24"/>
-                <w:szCs w:val="24"/>
+                <w:rFonts w:eastAsiaTheme="minorEastAsia"/>
+                <w:noProof/>
                 <w:lang w:eastAsia="ru-RU"/>
               </w:rPr>
               <w:tab/>
@@ -1144,79 +878,55 @@
             <w:r>
               <w:rPr>
                 <w:rStyle w:val="a8"/>
-                <w:rFonts w:ascii="Times New Roman" w:hAnsi="Times New Roman" w:cs="Times New Roman"/>
-                <w:noProof/>
-                <w:sz w:val="24"/>
-                <w:szCs w:val="24"/>
+                <w:noProof/>
               </w:rPr>
               <w:t>Выбор и обоснование критериев качества</w:t>
             </w:r>
             <w:r>
               <w:rPr>
-                <w:rFonts w:ascii="Times New Roman" w:hAnsi="Times New Roman" w:cs="Times New Roman"/>
-                <w:noProof/>
-                <w:webHidden/>
-                <w:sz w:val="24"/>
-                <w:szCs w:val="24"/>
+                <w:noProof/>
+                <w:webHidden/>
               </w:rPr>
               <w:tab/>
             </w:r>
             <w:r>
               <w:rPr>
-                <w:rFonts w:ascii="Times New Roman" w:hAnsi="Times New Roman" w:cs="Times New Roman"/>
-                <w:noProof/>
-                <w:webHidden/>
-                <w:sz w:val="24"/>
-                <w:szCs w:val="24"/>
+                <w:noProof/>
+                <w:webHidden/>
               </w:rPr>
               <w:fldChar w:fldCharType="begin"/>
             </w:r>
             <w:r>
               <w:rPr>
-                <w:rFonts w:ascii="Times New Roman" w:hAnsi="Times New Roman" w:cs="Times New Roman"/>
-                <w:noProof/>
-                <w:webHidden/>
-                <w:sz w:val="24"/>
-                <w:szCs w:val="24"/>
-              </w:rPr>
-              <w:instrText xml:space="preserve"> PAGEREF _Toc59553305 \h </w:instrText>
-            </w:r>
-            <w:r>
-              <w:rPr>
-                <w:rFonts w:ascii="Times New Roman" w:hAnsi="Times New Roman" w:cs="Times New Roman"/>
-                <w:noProof/>
-                <w:webHidden/>
-                <w:sz w:val="24"/>
-                <w:szCs w:val="24"/>
-              </w:rPr>
-            </w:r>
-            <w:r>
-              <w:rPr>
-                <w:rFonts w:ascii="Times New Roman" w:hAnsi="Times New Roman" w:cs="Times New Roman"/>
-                <w:noProof/>
-                <w:webHidden/>
-                <w:sz w:val="24"/>
-                <w:szCs w:val="24"/>
+                <w:noProof/>
+                <w:webHidden/>
+              </w:rPr>
+              <w:instrText xml:space="preserve"> PAGEREF _Toc61080588 \h </w:instrText>
+            </w:r>
+            <w:r>
+              <w:rPr>
+                <w:noProof/>
+                <w:webHidden/>
+              </w:rPr>
+            </w:r>
+            <w:r>
+              <w:rPr>
+                <w:noProof/>
+                <w:webHidden/>
               </w:rPr>
               <w:fldChar w:fldCharType="separate"/>
             </w:r>
             <w:r>
               <w:rPr>
-                <w:rFonts w:ascii="Times New Roman" w:hAnsi="Times New Roman" w:cs="Times New Roman"/>
-                <w:noProof/>
-                <w:webHidden/>
-                <w:sz w:val="24"/>
-                <w:szCs w:val="24"/>
-              </w:rPr>
-              <w:t>3</w:t>
-            </w:r>
-            <w:r>
-              <w:rPr>
-                <w:rFonts w:ascii="Times New Roman" w:hAnsi="Times New Roman" w:cs="Times New Roman"/>
-                <w:noProof/>
-                <w:webHidden/>
-                <w:sz w:val="24"/>
-                <w:szCs w:val="24"/>
+                <w:noProof/>
+                <w:webHidden/>
+              </w:rPr>
+              <w:t>5</w:t>
+            </w:r>
+            <w:r>
+              <w:rPr>
+                <w:noProof/>
+                <w:webHidden/>
               </w:rPr>
               <w:fldChar w:fldCharType="end"/>
             </w:r>
@@ -1230,30 +940,23 @@
               <w:tab w:val="right" w:leader="dot" w:pos="9344"/>
             </w:tabs>
             <w:rPr>
-              <w:rFonts w:ascii="Times New Roman" w:eastAsiaTheme="minorEastAsia" w:hAnsi="Times New Roman" w:cs="Times New Roman"/>
+              <w:rFonts w:eastAsiaTheme="minorEastAsia"/>
               <w:noProof/>
-              <w:sz w:val="24"/>
-              <w:szCs w:val="24"/>
               <w:lang w:eastAsia="ru-RU"/>
             </w:rPr>
           </w:pPr>
-          <w:hyperlink w:anchor="_Toc59553306" w:history="1">
+          <w:hyperlink w:anchor="_Toc61080589" w:history="1">
             <w:r>
               <w:rPr>
                 <w:rStyle w:val="a8"/>
-                <w:rFonts w:ascii="Times New Roman" w:hAnsi="Times New Roman" w:cs="Times New Roman"/>
-                <w:noProof/>
-                <w:sz w:val="24"/>
-                <w:szCs w:val="24"/>
+                <w:noProof/>
               </w:rPr>
               <w:t>1.2.3.</w:t>
             </w:r>
             <w:r>
               <w:rPr>
-                <w:rFonts w:ascii="Times New Roman" w:eastAsiaTheme="minorEastAsia" w:hAnsi="Times New Roman" w:cs="Times New Roman"/>
-                <w:noProof/>
-                <w:sz w:val="24"/>
-                <w:szCs w:val="24"/>
+                <w:rFonts w:eastAsiaTheme="minorEastAsia"/>
+                <w:noProof/>
                 <w:lang w:eastAsia="ru-RU"/>
               </w:rPr>
               <w:tab/>
@@ -1261,79 +964,261 @@
             <w:r>
               <w:rPr>
                 <w:rStyle w:val="a8"/>
-                <w:rFonts w:ascii="Times New Roman" w:hAnsi="Times New Roman" w:cs="Times New Roman"/>
-                <w:noProof/>
-                <w:sz w:val="24"/>
-                <w:szCs w:val="24"/>
+                <w:noProof/>
               </w:rPr>
               <w:t>Анализ аналогов и прототипов</w:t>
             </w:r>
             <w:r>
               <w:rPr>
-                <w:rFonts w:ascii="Times New Roman" w:hAnsi="Times New Roman" w:cs="Times New Roman"/>
-                <w:noProof/>
-                <w:webHidden/>
-                <w:sz w:val="24"/>
-                <w:szCs w:val="24"/>
+                <w:noProof/>
+                <w:webHidden/>
               </w:rPr>
               <w:tab/>
             </w:r>
             <w:r>
               <w:rPr>
-                <w:rFonts w:ascii="Times New Roman" w:hAnsi="Times New Roman" w:cs="Times New Roman"/>
-                <w:noProof/>
-                <w:webHidden/>
-                <w:sz w:val="24"/>
-                <w:szCs w:val="24"/>
+                <w:noProof/>
+                <w:webHidden/>
               </w:rPr>
               <w:fldChar w:fldCharType="begin"/>
             </w:r>
             <w:r>
               <w:rPr>
-                <w:rFonts w:ascii="Times New Roman" w:hAnsi="Times New Roman" w:cs="Times New Roman"/>
-                <w:noProof/>
-                <w:webHidden/>
-                <w:sz w:val="24"/>
-                <w:szCs w:val="24"/>
-              </w:rPr>
-              <w:instrText xml:space="preserve"> PAGEREF _Toc59553306 \h </w:instrText>
-            </w:r>
-            <w:r>
-              <w:rPr>
-                <w:rFonts w:ascii="Times New Roman" w:hAnsi="Times New Roman" w:cs="Times New Roman"/>
-                <w:noProof/>
-                <w:webHidden/>
-                <w:sz w:val="24"/>
-                <w:szCs w:val="24"/>
-              </w:rPr>
-            </w:r>
-            <w:r>
-              <w:rPr>
-                <w:rFonts w:ascii="Times New Roman" w:hAnsi="Times New Roman" w:cs="Times New Roman"/>
-                <w:noProof/>
-                <w:webHidden/>
-                <w:sz w:val="24"/>
-                <w:szCs w:val="24"/>
+                <w:noProof/>
+                <w:webHidden/>
+              </w:rPr>
+              <w:instrText xml:space="preserve"> PAGEREF _Toc61080589 \h </w:instrText>
+            </w:r>
+            <w:r>
+              <w:rPr>
+                <w:noProof/>
+                <w:webHidden/>
+              </w:rPr>
+            </w:r>
+            <w:r>
+              <w:rPr>
+                <w:noProof/>
+                <w:webHidden/>
               </w:rPr>
               <w:fldChar w:fldCharType="separate"/>
             </w:r>
             <w:r>
               <w:rPr>
-                <w:rFonts w:ascii="Times New Roman" w:hAnsi="Times New Roman" w:cs="Times New Roman"/>
-                <w:noProof/>
-                <w:webHidden/>
-                <w:sz w:val="24"/>
-                <w:szCs w:val="24"/>
-              </w:rPr>
-              <w:t>3</w:t>
-            </w:r>
-            <w:r>
-              <w:rPr>
-                <w:rFonts w:ascii="Times New Roman" w:hAnsi="Times New Roman" w:cs="Times New Roman"/>
-                <w:noProof/>
-                <w:webHidden/>
-                <w:sz w:val="24"/>
-                <w:szCs w:val="24"/>
+                <w:noProof/>
+                <w:webHidden/>
+              </w:rPr>
+              <w:t>5</w:t>
+            </w:r>
+            <w:r>
+              <w:rPr>
+                <w:noProof/>
+                <w:webHidden/>
+              </w:rPr>
+              <w:fldChar w:fldCharType="end"/>
+            </w:r>
+          </w:hyperlink>
+        </w:p>
+        <w:p>
+          <w:pPr>
+            <w:pStyle w:val="31"/>
+            <w:tabs>
+              <w:tab w:val="left" w:pos="1540"/>
+              <w:tab w:val="right" w:leader="dot" w:pos="9344"/>
+            </w:tabs>
+            <w:rPr>
+              <w:rFonts w:eastAsiaTheme="minorEastAsia"/>
+              <w:noProof/>
+              <w:lang w:eastAsia="ru-RU"/>
+            </w:rPr>
+          </w:pPr>
+          <w:hyperlink w:anchor="_Toc61080590" w:history="1">
+            <w:r>
+              <w:rPr>
+                <w:rStyle w:val="a8"/>
+                <w:noProof/>
+                <w:lang w:val="en-US"/>
+              </w:rPr>
+              <w:t>1.2.3.1.</w:t>
+            </w:r>
+            <w:r>
+              <w:rPr>
+                <w:rFonts w:eastAsiaTheme="minorEastAsia"/>
+                <w:noProof/>
+                <w:lang w:eastAsia="ru-RU"/>
+              </w:rPr>
+              <w:tab/>
+            </w:r>
+            <w:r>
+              <w:rPr>
+                <w:rStyle w:val="a8"/>
+                <w:noProof/>
+                <w:lang w:val="en-US"/>
+              </w:rPr>
+              <w:t>Postm</w:t>
+            </w:r>
+            <w:r>
+              <w:rPr>
+                <w:rStyle w:val="a8"/>
+                <w:noProof/>
+                <w:lang w:val="en-US"/>
+              </w:rPr>
+              <w:t>a</w:t>
+            </w:r>
+            <w:r>
+              <w:rPr>
+                <w:rStyle w:val="a8"/>
+                <w:noProof/>
+                <w:lang w:val="en-US"/>
+              </w:rPr>
+              <w:t>n</w:t>
+            </w:r>
+            <w:r>
+              <w:rPr>
+                <w:noProof/>
+                <w:webHidden/>
+              </w:rPr>
+              <w:tab/>
+            </w:r>
+            <w:r>
+              <w:rPr>
+                <w:noProof/>
+                <w:webHidden/>
+              </w:rPr>
+              <w:fldChar w:fldCharType="begin"/>
+            </w:r>
+            <w:r>
+              <w:rPr>
+                <w:noProof/>
+                <w:webHidden/>
+              </w:rPr>
+              <w:instrText xml:space="preserve"> PAGEREF _Toc61080590 \h </w:instrText>
+            </w:r>
+            <w:r>
+              <w:rPr>
+                <w:noProof/>
+                <w:webHidden/>
+              </w:rPr>
+            </w:r>
+            <w:r>
+              <w:rPr>
+                <w:noProof/>
+                <w:webHidden/>
+              </w:rPr>
+              <w:fldChar w:fldCharType="separate"/>
+            </w:r>
+            <w:r>
+              <w:rPr>
+                <w:noProof/>
+                <w:webHidden/>
+              </w:rPr>
+              <w:t>5</w:t>
+            </w:r>
+            <w:r>
+              <w:rPr>
+                <w:noProof/>
+                <w:webHidden/>
+              </w:rPr>
+              <w:fldChar w:fldCharType="end"/>
+            </w:r>
+          </w:hyperlink>
+        </w:p>
+        <w:p>
+          <w:pPr>
+            <w:pStyle w:val="31"/>
+            <w:tabs>
+              <w:tab w:val="left" w:pos="1540"/>
+              <w:tab w:val="right" w:leader="dot" w:pos="9344"/>
+            </w:tabs>
+            <w:rPr>
+              <w:rFonts w:eastAsiaTheme="minorEastAsia"/>
+              <w:noProof/>
+              <w:lang w:eastAsia="ru-RU"/>
+            </w:rPr>
+          </w:pPr>
+          <w:hyperlink w:anchor="_Toc61080591" w:history="1">
+            <w:r>
+              <w:rPr>
+                <w:rStyle w:val="a8"/>
+                <w:noProof/>
+                <w:lang w:val="en-US"/>
+              </w:rPr>
+              <w:t>1.2.3.2.</w:t>
+            </w:r>
+            <w:r>
+              <w:rPr>
+                <w:rFonts w:eastAsiaTheme="minorEastAsia"/>
+                <w:noProof/>
+                <w:lang w:eastAsia="ru-RU"/>
+              </w:rPr>
+              <w:tab/>
+            </w:r>
+            <w:r>
+              <w:rPr>
+                <w:rStyle w:val="a8"/>
+                <w:noProof/>
+              </w:rPr>
+              <w:t xml:space="preserve">Ручной метод сопровождения </w:t>
+            </w:r>
+            <w:r>
+              <w:rPr>
+                <w:rStyle w:val="a8"/>
+                <w:noProof/>
+                <w:lang w:val="en-US"/>
+              </w:rPr>
+              <w:t>API</w:t>
+            </w:r>
+            <w:r>
+              <w:rPr>
+                <w:rStyle w:val="a8"/>
+                <w:noProof/>
+              </w:rPr>
+              <w:t>-документации</w:t>
+            </w:r>
+            <w:r>
+              <w:rPr>
+                <w:noProof/>
+                <w:webHidden/>
+              </w:rPr>
+              <w:tab/>
+            </w:r>
+            <w:r>
+              <w:rPr>
+                <w:noProof/>
+                <w:webHidden/>
+              </w:rPr>
+              <w:fldChar w:fldCharType="begin"/>
+            </w:r>
+            <w:r>
+              <w:rPr>
+                <w:noProof/>
+                <w:webHidden/>
+              </w:rPr>
+              <w:instrText xml:space="preserve"> PAGEREF _Toc61080591 \h </w:instrText>
+            </w:r>
+            <w:r>
+              <w:rPr>
+                <w:noProof/>
+                <w:webHidden/>
+              </w:rPr>
+            </w:r>
+            <w:r>
+              <w:rPr>
+                <w:noProof/>
+                <w:webHidden/>
+              </w:rPr>
+              <w:fldChar w:fldCharType="separate"/>
+            </w:r>
+            <w:r>
+              <w:rPr>
+                <w:noProof/>
+                <w:webHidden/>
+              </w:rPr>
+              <w:t>6</w:t>
+            </w:r>
+            <w:r>
+              <w:rPr>
+                <w:noProof/>
+                <w:webHidden/>
               </w:rPr>
               <w:fldChar w:fldCharType="end"/>
             </w:r>
@@ -1347,30 +1232,23 @@
               <w:tab w:val="right" w:leader="dot" w:pos="9344"/>
             </w:tabs>
             <w:rPr>
-              <w:rFonts w:ascii="Times New Roman" w:eastAsiaTheme="minorEastAsia" w:hAnsi="Times New Roman" w:cs="Times New Roman"/>
+              <w:rFonts w:eastAsiaTheme="minorEastAsia"/>
               <w:noProof/>
-              <w:sz w:val="24"/>
-              <w:szCs w:val="24"/>
               <w:lang w:eastAsia="ru-RU"/>
             </w:rPr>
           </w:pPr>
-          <w:hyperlink w:anchor="_Toc59553307" w:history="1">
+          <w:hyperlink w:anchor="_Toc61080592" w:history="1">
             <w:r>
               <w:rPr>
                 <w:rStyle w:val="a8"/>
-                <w:rFonts w:ascii="Times New Roman" w:hAnsi="Times New Roman" w:cs="Times New Roman"/>
-                <w:noProof/>
-                <w:sz w:val="24"/>
-                <w:szCs w:val="24"/>
+                <w:noProof/>
               </w:rPr>
               <w:t>1.2.4.</w:t>
             </w:r>
             <w:r>
               <w:rPr>
-                <w:rFonts w:ascii="Times New Roman" w:eastAsiaTheme="minorEastAsia" w:hAnsi="Times New Roman" w:cs="Times New Roman"/>
-                <w:noProof/>
-                <w:sz w:val="24"/>
-                <w:szCs w:val="24"/>
+                <w:rFonts w:eastAsiaTheme="minorEastAsia"/>
+                <w:noProof/>
                 <w:lang w:eastAsia="ru-RU"/>
               </w:rPr>
               <w:tab/>
@@ -1378,79 +1256,55 @@
             <w:r>
               <w:rPr>
                 <w:rStyle w:val="a8"/>
-                <w:rFonts w:ascii="Times New Roman" w:hAnsi="Times New Roman" w:cs="Times New Roman"/>
-                <w:noProof/>
-                <w:sz w:val="24"/>
-                <w:szCs w:val="24"/>
+                <w:noProof/>
               </w:rPr>
               <w:t>Сравнение аналогов и прототипов</w:t>
             </w:r>
             <w:r>
               <w:rPr>
-                <w:rFonts w:ascii="Times New Roman" w:hAnsi="Times New Roman" w:cs="Times New Roman"/>
-                <w:noProof/>
-                <w:webHidden/>
-                <w:sz w:val="24"/>
-                <w:szCs w:val="24"/>
+                <w:noProof/>
+                <w:webHidden/>
               </w:rPr>
               <w:tab/>
             </w:r>
             <w:r>
               <w:rPr>
-                <w:rFonts w:ascii="Times New Roman" w:hAnsi="Times New Roman" w:cs="Times New Roman"/>
-                <w:noProof/>
-                <w:webHidden/>
-                <w:sz w:val="24"/>
-                <w:szCs w:val="24"/>
+                <w:noProof/>
+                <w:webHidden/>
               </w:rPr>
               <w:fldChar w:fldCharType="begin"/>
             </w:r>
             <w:r>
               <w:rPr>
-                <w:rFonts w:ascii="Times New Roman" w:hAnsi="Times New Roman" w:cs="Times New Roman"/>
-                <w:noProof/>
-                <w:webHidden/>
-                <w:sz w:val="24"/>
-                <w:szCs w:val="24"/>
-              </w:rPr>
-              <w:instrText xml:space="preserve"> PAGEREF _Toc59553307 \h </w:instrText>
-            </w:r>
-            <w:r>
-              <w:rPr>
-                <w:rFonts w:ascii="Times New Roman" w:hAnsi="Times New Roman" w:cs="Times New Roman"/>
-                <w:noProof/>
-                <w:webHidden/>
-                <w:sz w:val="24"/>
-                <w:szCs w:val="24"/>
-              </w:rPr>
-            </w:r>
-            <w:r>
-              <w:rPr>
-                <w:rFonts w:ascii="Times New Roman" w:hAnsi="Times New Roman" w:cs="Times New Roman"/>
-                <w:noProof/>
-                <w:webHidden/>
-                <w:sz w:val="24"/>
-                <w:szCs w:val="24"/>
+                <w:noProof/>
+                <w:webHidden/>
+              </w:rPr>
+              <w:instrText xml:space="preserve"> PAGEREF _Toc61080592 \h </w:instrText>
+            </w:r>
+            <w:r>
+              <w:rPr>
+                <w:noProof/>
+                <w:webHidden/>
+              </w:rPr>
+            </w:r>
+            <w:r>
+              <w:rPr>
+                <w:noProof/>
+                <w:webHidden/>
               </w:rPr>
               <w:fldChar w:fldCharType="separate"/>
             </w:r>
             <w:r>
               <w:rPr>
-                <w:rFonts w:ascii="Times New Roman" w:hAnsi="Times New Roman" w:cs="Times New Roman"/>
-                <w:noProof/>
-                <w:webHidden/>
-                <w:sz w:val="24"/>
-                <w:szCs w:val="24"/>
-              </w:rPr>
-              <w:t>3</w:t>
-            </w:r>
-            <w:r>
-              <w:rPr>
-                <w:rFonts w:ascii="Times New Roman" w:hAnsi="Times New Roman" w:cs="Times New Roman"/>
-                <w:noProof/>
-                <w:webHidden/>
-                <w:sz w:val="24"/>
-                <w:szCs w:val="24"/>
+                <w:noProof/>
+                <w:webHidden/>
+              </w:rPr>
+              <w:t>7</w:t>
+            </w:r>
+            <w:r>
+              <w:rPr>
+                <w:noProof/>
+                <w:webHidden/>
               </w:rPr>
               <w:fldChar w:fldCharType="end"/>
             </w:r>
@@ -1464,30 +1318,24 @@
               <w:tab w:val="right" w:leader="dot" w:pos="9344"/>
             </w:tabs>
             <w:rPr>
-              <w:rFonts w:ascii="Times New Roman" w:eastAsiaTheme="minorEastAsia" w:hAnsi="Times New Roman" w:cs="Times New Roman"/>
+              <w:rFonts w:eastAsiaTheme="minorEastAsia"/>
               <w:noProof/>
-              <w:sz w:val="24"/>
-              <w:szCs w:val="24"/>
               <w:lang w:eastAsia="ru-RU"/>
             </w:rPr>
           </w:pPr>
-          <w:hyperlink w:anchor="_Toc59553308" w:history="1">
+          <w:hyperlink w:anchor="_Toc61080593" w:history="1">
             <w:r>
               <w:rPr>
                 <w:rStyle w:val="a8"/>
-                <w:rFonts w:ascii="Times New Roman" w:hAnsi="Times New Roman" w:cs="Times New Roman"/>
-                <w:noProof/>
-                <w:sz w:val="24"/>
-                <w:szCs w:val="24"/>
+                <w:rFonts w:cs="Times New Roman"/>
+                <w:noProof/>
               </w:rPr>
               <w:t>2.</w:t>
             </w:r>
             <w:r>
               <w:rPr>
-                <w:rFonts w:ascii="Times New Roman" w:eastAsiaTheme="minorEastAsia" w:hAnsi="Times New Roman" w:cs="Times New Roman"/>
-                <w:noProof/>
-                <w:sz w:val="24"/>
-                <w:szCs w:val="24"/>
+                <w:rFonts w:eastAsiaTheme="minorEastAsia"/>
+                <w:noProof/>
                 <w:lang w:eastAsia="ru-RU"/>
               </w:rPr>
               <w:tab/>
@@ -1495,79 +1343,56 @@
             <w:r>
               <w:rPr>
                 <w:rStyle w:val="a8"/>
-                <w:rFonts w:ascii="Times New Roman" w:hAnsi="Times New Roman" w:cs="Times New Roman"/>
-                <w:noProof/>
-                <w:sz w:val="24"/>
-                <w:szCs w:val="24"/>
+                <w:rFonts w:cs="Times New Roman"/>
+                <w:noProof/>
               </w:rPr>
               <w:t>РАСЧЕТНО-КОНСТРУКТОРСКАЯ ЧАСТЬ</w:t>
             </w:r>
             <w:r>
               <w:rPr>
-                <w:rFonts w:ascii="Times New Roman" w:hAnsi="Times New Roman" w:cs="Times New Roman"/>
-                <w:noProof/>
-                <w:webHidden/>
-                <w:sz w:val="24"/>
-                <w:szCs w:val="24"/>
+                <w:noProof/>
+                <w:webHidden/>
               </w:rPr>
               <w:tab/>
             </w:r>
             <w:r>
               <w:rPr>
-                <w:rFonts w:ascii="Times New Roman" w:hAnsi="Times New Roman" w:cs="Times New Roman"/>
-                <w:noProof/>
-                <w:webHidden/>
-                <w:sz w:val="24"/>
-                <w:szCs w:val="24"/>
+                <w:noProof/>
+                <w:webHidden/>
               </w:rPr>
               <w:fldChar w:fldCharType="begin"/>
             </w:r>
             <w:r>
               <w:rPr>
-                <w:rFonts w:ascii="Times New Roman" w:hAnsi="Times New Roman" w:cs="Times New Roman"/>
-                <w:noProof/>
-                <w:webHidden/>
-                <w:sz w:val="24"/>
-                <w:szCs w:val="24"/>
-              </w:rPr>
-              <w:instrText xml:space="preserve"> PAGEREF _Toc59553308 \h </w:instrText>
-            </w:r>
-            <w:r>
-              <w:rPr>
-                <w:rFonts w:ascii="Times New Roman" w:hAnsi="Times New Roman" w:cs="Times New Roman"/>
-                <w:noProof/>
-                <w:webHidden/>
-                <w:sz w:val="24"/>
-                <w:szCs w:val="24"/>
-              </w:rPr>
-            </w:r>
-            <w:r>
-              <w:rPr>
-                <w:rFonts w:ascii="Times New Roman" w:hAnsi="Times New Roman" w:cs="Times New Roman"/>
-                <w:noProof/>
-                <w:webHidden/>
-                <w:sz w:val="24"/>
-                <w:szCs w:val="24"/>
+                <w:noProof/>
+                <w:webHidden/>
+              </w:rPr>
+              <w:instrText xml:space="preserve"> PAGEREF _Toc61080593 \h </w:instrText>
+            </w:r>
+            <w:r>
+              <w:rPr>
+                <w:noProof/>
+                <w:webHidden/>
+              </w:rPr>
+            </w:r>
+            <w:r>
+              <w:rPr>
+                <w:noProof/>
+                <w:webHidden/>
               </w:rPr>
               <w:fldChar w:fldCharType="separate"/>
             </w:r>
             <w:r>
               <w:rPr>
-                <w:rFonts w:ascii="Times New Roman" w:hAnsi="Times New Roman" w:cs="Times New Roman"/>
-                <w:noProof/>
-                <w:webHidden/>
-                <w:sz w:val="24"/>
-                <w:szCs w:val="24"/>
-              </w:rPr>
-              <w:t>3</w:t>
-            </w:r>
-            <w:r>
-              <w:rPr>
-                <w:rFonts w:ascii="Times New Roman" w:hAnsi="Times New Roman" w:cs="Times New Roman"/>
-                <w:noProof/>
-                <w:webHidden/>
-                <w:sz w:val="24"/>
-                <w:szCs w:val="24"/>
+                <w:noProof/>
+                <w:webHidden/>
+              </w:rPr>
+              <w:t>8</w:t>
+            </w:r>
+            <w:r>
+              <w:rPr>
+                <w:noProof/>
+                <w:webHidden/>
               </w:rPr>
               <w:fldChar w:fldCharType="end"/>
             </w:r>
@@ -1581,30 +1406,25 @@
               <w:tab w:val="right" w:leader="dot" w:pos="9344"/>
             </w:tabs>
             <w:rPr>
-              <w:rFonts w:ascii="Times New Roman" w:eastAsiaTheme="minorEastAsia" w:hAnsi="Times New Roman" w:cs="Times New Roman"/>
+              <w:rFonts w:eastAsiaTheme="minorEastAsia"/>
               <w:noProof/>
-              <w:sz w:val="24"/>
-              <w:szCs w:val="24"/>
               <w:lang w:eastAsia="ru-RU"/>
             </w:rPr>
           </w:pPr>
-          <w:hyperlink w:anchor="_Toc59553309" w:history="1">
+          <w:hyperlink w:anchor="_Toc61080594" w:history="1">
             <w:r>
               <w:rPr>
                 <w:rStyle w:val="a8"/>
-                <w:rFonts w:ascii="Times New Roman" w:hAnsi="Times New Roman" w:cs="Times New Roman"/>
-                <w:noProof/>
-                <w:sz w:val="24"/>
-                <w:szCs w:val="24"/>
+                <w:rFonts w:cs="Times New Roman"/>
+                <w:b/>
+                <w:noProof/>
               </w:rPr>
               <w:t>2.1.</w:t>
             </w:r>
             <w:r>
               <w:rPr>
-                <w:rFonts w:ascii="Times New Roman" w:eastAsiaTheme="minorEastAsia" w:hAnsi="Times New Roman" w:cs="Times New Roman"/>
-                <w:noProof/>
-                <w:sz w:val="24"/>
-                <w:szCs w:val="24"/>
+                <w:rFonts w:eastAsiaTheme="minorEastAsia"/>
+                <w:noProof/>
                 <w:lang w:eastAsia="ru-RU"/>
               </w:rPr>
               <w:tab/>
@@ -1612,79 +1432,57 @@
             <w:r>
               <w:rPr>
                 <w:rStyle w:val="a8"/>
-                <w:rFonts w:ascii="Times New Roman" w:hAnsi="Times New Roman" w:cs="Times New Roman"/>
-                <w:noProof/>
-                <w:sz w:val="24"/>
-                <w:szCs w:val="24"/>
+                <w:rFonts w:cs="Times New Roman"/>
+                <w:b/>
+                <w:noProof/>
               </w:rPr>
               <w:t>Определение требований к системе</w:t>
             </w:r>
             <w:r>
               <w:rPr>
-                <w:rFonts w:ascii="Times New Roman" w:hAnsi="Times New Roman" w:cs="Times New Roman"/>
-                <w:noProof/>
-                <w:webHidden/>
-                <w:sz w:val="24"/>
-                <w:szCs w:val="24"/>
+                <w:noProof/>
+                <w:webHidden/>
               </w:rPr>
               <w:tab/>
             </w:r>
             <w:r>
               <w:rPr>
-                <w:rFonts w:ascii="Times New Roman" w:hAnsi="Times New Roman" w:cs="Times New Roman"/>
-                <w:noProof/>
-                <w:webHidden/>
-                <w:sz w:val="24"/>
-                <w:szCs w:val="24"/>
+                <w:noProof/>
+                <w:webHidden/>
               </w:rPr>
               <w:fldChar w:fldCharType="begin"/>
             </w:r>
             <w:r>
               <w:rPr>
-                <w:rFonts w:ascii="Times New Roman" w:hAnsi="Times New Roman" w:cs="Times New Roman"/>
-                <w:noProof/>
-                <w:webHidden/>
-                <w:sz w:val="24"/>
-                <w:szCs w:val="24"/>
-              </w:rPr>
-              <w:instrText xml:space="preserve"> PAGEREF _Toc59553309 \h </w:instrText>
-            </w:r>
-            <w:r>
-              <w:rPr>
-                <w:rFonts w:ascii="Times New Roman" w:hAnsi="Times New Roman" w:cs="Times New Roman"/>
-                <w:noProof/>
-                <w:webHidden/>
-                <w:sz w:val="24"/>
-                <w:szCs w:val="24"/>
-              </w:rPr>
-            </w:r>
-            <w:r>
-              <w:rPr>
-                <w:rFonts w:ascii="Times New Roman" w:hAnsi="Times New Roman" w:cs="Times New Roman"/>
-                <w:noProof/>
-                <w:webHidden/>
-                <w:sz w:val="24"/>
-                <w:szCs w:val="24"/>
+                <w:noProof/>
+                <w:webHidden/>
+              </w:rPr>
+              <w:instrText xml:space="preserve"> PAGEREF _Toc61080594 \h </w:instrText>
+            </w:r>
+            <w:r>
+              <w:rPr>
+                <w:noProof/>
+                <w:webHidden/>
+              </w:rPr>
+            </w:r>
+            <w:r>
+              <w:rPr>
+                <w:noProof/>
+                <w:webHidden/>
               </w:rPr>
               <w:fldChar w:fldCharType="separate"/>
             </w:r>
             <w:r>
               <w:rPr>
-                <w:rFonts w:ascii="Times New Roman" w:hAnsi="Times New Roman" w:cs="Times New Roman"/>
-                <w:noProof/>
-                <w:webHidden/>
-                <w:sz w:val="24"/>
-                <w:szCs w:val="24"/>
-              </w:rPr>
-              <w:t>3</w:t>
-            </w:r>
-            <w:r>
-              <w:rPr>
-                <w:rFonts w:ascii="Times New Roman" w:hAnsi="Times New Roman" w:cs="Times New Roman"/>
-                <w:noProof/>
-                <w:webHidden/>
-                <w:sz w:val="24"/>
-                <w:szCs w:val="24"/>
+                <w:noProof/>
+                <w:webHidden/>
+              </w:rPr>
+              <w:t>8</w:t>
+            </w:r>
+            <w:r>
+              <w:rPr>
+                <w:noProof/>
+                <w:webHidden/>
               </w:rPr>
               <w:fldChar w:fldCharType="end"/>
             </w:r>
@@ -1698,30 +1496,25 @@
               <w:tab w:val="right" w:leader="dot" w:pos="9344"/>
             </w:tabs>
             <w:rPr>
-              <w:rFonts w:ascii="Times New Roman" w:eastAsiaTheme="minorEastAsia" w:hAnsi="Times New Roman" w:cs="Times New Roman"/>
+              <w:rFonts w:eastAsiaTheme="minorEastAsia"/>
               <w:noProof/>
-              <w:sz w:val="24"/>
-              <w:szCs w:val="24"/>
               <w:lang w:eastAsia="ru-RU"/>
             </w:rPr>
           </w:pPr>
-          <w:hyperlink w:anchor="_Toc59553310" w:history="1">
+          <w:hyperlink w:anchor="_Toc61080595" w:history="1">
             <w:r>
               <w:rPr>
                 <w:rStyle w:val="a8"/>
-                <w:rFonts w:ascii="Times New Roman" w:hAnsi="Times New Roman" w:cs="Times New Roman"/>
-                <w:noProof/>
-                <w:sz w:val="24"/>
-                <w:szCs w:val="24"/>
+                <w:rFonts w:cs="Times New Roman"/>
+                <w:b/>
+                <w:noProof/>
               </w:rPr>
               <w:t>2.2.</w:t>
             </w:r>
             <w:r>
               <w:rPr>
-                <w:rFonts w:ascii="Times New Roman" w:eastAsiaTheme="minorEastAsia" w:hAnsi="Times New Roman" w:cs="Times New Roman"/>
-                <w:noProof/>
-                <w:sz w:val="24"/>
-                <w:szCs w:val="24"/>
+                <w:rFonts w:eastAsiaTheme="minorEastAsia"/>
+                <w:noProof/>
                 <w:lang w:eastAsia="ru-RU"/>
               </w:rPr>
               <w:tab/>
@@ -1729,79 +1522,57 @@
             <w:r>
               <w:rPr>
                 <w:rStyle w:val="a8"/>
-                <w:rFonts w:ascii="Times New Roman" w:hAnsi="Times New Roman" w:cs="Times New Roman"/>
-                <w:noProof/>
-                <w:sz w:val="24"/>
-                <w:szCs w:val="24"/>
+                <w:rFonts w:cs="Times New Roman"/>
+                <w:b/>
+                <w:noProof/>
               </w:rPr>
               <w:t>Разработка структуры автоматизированной системы</w:t>
             </w:r>
             <w:r>
               <w:rPr>
-                <w:rFonts w:ascii="Times New Roman" w:hAnsi="Times New Roman" w:cs="Times New Roman"/>
-                <w:noProof/>
-                <w:webHidden/>
-                <w:sz w:val="24"/>
-                <w:szCs w:val="24"/>
+                <w:noProof/>
+                <w:webHidden/>
               </w:rPr>
               <w:tab/>
             </w:r>
             <w:r>
               <w:rPr>
-                <w:rFonts w:ascii="Times New Roman" w:hAnsi="Times New Roman" w:cs="Times New Roman"/>
-                <w:noProof/>
-                <w:webHidden/>
-                <w:sz w:val="24"/>
-                <w:szCs w:val="24"/>
+                <w:noProof/>
+                <w:webHidden/>
               </w:rPr>
               <w:fldChar w:fldCharType="begin"/>
             </w:r>
             <w:r>
               <w:rPr>
-                <w:rFonts w:ascii="Times New Roman" w:hAnsi="Times New Roman" w:cs="Times New Roman"/>
-                <w:noProof/>
-                <w:webHidden/>
-                <w:sz w:val="24"/>
-                <w:szCs w:val="24"/>
-              </w:rPr>
-              <w:instrText xml:space="preserve"> PAGEREF _Toc59553310 \h </w:instrText>
-            </w:r>
-            <w:r>
-              <w:rPr>
-                <w:rFonts w:ascii="Times New Roman" w:hAnsi="Times New Roman" w:cs="Times New Roman"/>
-                <w:noProof/>
-                <w:webHidden/>
-                <w:sz w:val="24"/>
-                <w:szCs w:val="24"/>
-              </w:rPr>
-            </w:r>
-            <w:r>
-              <w:rPr>
-                <w:rFonts w:ascii="Times New Roman" w:hAnsi="Times New Roman" w:cs="Times New Roman"/>
-                <w:noProof/>
-                <w:webHidden/>
-                <w:sz w:val="24"/>
-                <w:szCs w:val="24"/>
+                <w:noProof/>
+                <w:webHidden/>
+              </w:rPr>
+              <w:instrText xml:space="preserve"> PAGEREF _Toc61080595 \h </w:instrText>
+            </w:r>
+            <w:r>
+              <w:rPr>
+                <w:noProof/>
+                <w:webHidden/>
+              </w:rPr>
+            </w:r>
+            <w:r>
+              <w:rPr>
+                <w:noProof/>
+                <w:webHidden/>
               </w:rPr>
               <w:fldChar w:fldCharType="separate"/>
             </w:r>
             <w:r>
               <w:rPr>
-                <w:rFonts w:ascii="Times New Roman" w:hAnsi="Times New Roman" w:cs="Times New Roman"/>
-                <w:noProof/>
-                <w:webHidden/>
-                <w:sz w:val="24"/>
-                <w:szCs w:val="24"/>
-              </w:rPr>
-              <w:t>3</w:t>
-            </w:r>
-            <w:r>
-              <w:rPr>
-                <w:rFonts w:ascii="Times New Roman" w:hAnsi="Times New Roman" w:cs="Times New Roman"/>
-                <w:noProof/>
-                <w:webHidden/>
-                <w:sz w:val="24"/>
-                <w:szCs w:val="24"/>
+                <w:noProof/>
+                <w:webHidden/>
+              </w:rPr>
+              <w:t>8</w:t>
+            </w:r>
+            <w:r>
+              <w:rPr>
+                <w:noProof/>
+                <w:webHidden/>
               </w:rPr>
               <w:fldChar w:fldCharType="end"/>
             </w:r>
@@ -1815,30 +1586,25 @@
               <w:tab w:val="right" w:leader="dot" w:pos="9344"/>
             </w:tabs>
             <w:rPr>
-              <w:rFonts w:ascii="Times New Roman" w:eastAsiaTheme="minorEastAsia" w:hAnsi="Times New Roman" w:cs="Times New Roman"/>
+              <w:rFonts w:eastAsiaTheme="minorEastAsia"/>
               <w:noProof/>
-              <w:sz w:val="24"/>
-              <w:szCs w:val="24"/>
               <w:lang w:eastAsia="ru-RU"/>
             </w:rPr>
           </w:pPr>
-          <w:hyperlink w:anchor="_Toc59553311" w:history="1">
+          <w:hyperlink w:anchor="_Toc61080596" w:history="1">
             <w:r>
               <w:rPr>
                 <w:rStyle w:val="a8"/>
-                <w:rFonts w:ascii="Times New Roman" w:hAnsi="Times New Roman" w:cs="Times New Roman"/>
-                <w:noProof/>
-                <w:sz w:val="24"/>
-                <w:szCs w:val="24"/>
+                <w:rFonts w:cs="Times New Roman"/>
+                <w:b/>
+                <w:noProof/>
               </w:rPr>
               <w:t>2.3.</w:t>
             </w:r>
             <w:r>
               <w:rPr>
-                <w:rFonts w:ascii="Times New Roman" w:eastAsiaTheme="minorEastAsia" w:hAnsi="Times New Roman" w:cs="Times New Roman"/>
-                <w:noProof/>
-                <w:sz w:val="24"/>
-                <w:szCs w:val="24"/>
+                <w:rFonts w:eastAsiaTheme="minorEastAsia"/>
+                <w:noProof/>
                 <w:lang w:eastAsia="ru-RU"/>
               </w:rPr>
               <w:tab/>
@@ -1846,79 +1612,57 @@
             <w:r>
               <w:rPr>
                 <w:rStyle w:val="a8"/>
-                <w:rFonts w:ascii="Times New Roman" w:hAnsi="Times New Roman" w:cs="Times New Roman"/>
-                <w:noProof/>
-                <w:sz w:val="24"/>
-                <w:szCs w:val="24"/>
+                <w:rFonts w:cs="Times New Roman"/>
+                <w:b/>
+                <w:noProof/>
               </w:rPr>
               <w:t>Разработка структуры интерфейса взаимодействия пользователя с системой</w:t>
             </w:r>
             <w:r>
               <w:rPr>
-                <w:rFonts w:ascii="Times New Roman" w:hAnsi="Times New Roman" w:cs="Times New Roman"/>
-                <w:noProof/>
-                <w:webHidden/>
-                <w:sz w:val="24"/>
-                <w:szCs w:val="24"/>
+                <w:noProof/>
+                <w:webHidden/>
               </w:rPr>
               <w:tab/>
             </w:r>
             <w:r>
               <w:rPr>
-                <w:rFonts w:ascii="Times New Roman" w:hAnsi="Times New Roman" w:cs="Times New Roman"/>
-                <w:noProof/>
-                <w:webHidden/>
-                <w:sz w:val="24"/>
-                <w:szCs w:val="24"/>
+                <w:noProof/>
+                <w:webHidden/>
               </w:rPr>
               <w:fldChar w:fldCharType="begin"/>
             </w:r>
             <w:r>
               <w:rPr>
-                <w:rFonts w:ascii="Times New Roman" w:hAnsi="Times New Roman" w:cs="Times New Roman"/>
-                <w:noProof/>
-                <w:webHidden/>
-                <w:sz w:val="24"/>
-                <w:szCs w:val="24"/>
-              </w:rPr>
-              <w:instrText xml:space="preserve"> PAGEREF _Toc59553311 \h </w:instrText>
-            </w:r>
-            <w:r>
-              <w:rPr>
-                <w:rFonts w:ascii="Times New Roman" w:hAnsi="Times New Roman" w:cs="Times New Roman"/>
-                <w:noProof/>
-                <w:webHidden/>
-                <w:sz w:val="24"/>
-                <w:szCs w:val="24"/>
-              </w:rPr>
-            </w:r>
-            <w:r>
-              <w:rPr>
-                <w:rFonts w:ascii="Times New Roman" w:hAnsi="Times New Roman" w:cs="Times New Roman"/>
-                <w:noProof/>
-                <w:webHidden/>
-                <w:sz w:val="24"/>
-                <w:szCs w:val="24"/>
+                <w:noProof/>
+                <w:webHidden/>
+              </w:rPr>
+              <w:instrText xml:space="preserve"> PAGEREF _Toc61080596 \h </w:instrText>
+            </w:r>
+            <w:r>
+              <w:rPr>
+                <w:noProof/>
+                <w:webHidden/>
+              </w:rPr>
+            </w:r>
+            <w:r>
+              <w:rPr>
+                <w:noProof/>
+                <w:webHidden/>
               </w:rPr>
               <w:fldChar w:fldCharType="separate"/>
             </w:r>
             <w:r>
               <w:rPr>
-                <w:rFonts w:ascii="Times New Roman" w:hAnsi="Times New Roman" w:cs="Times New Roman"/>
-                <w:noProof/>
-                <w:webHidden/>
-                <w:sz w:val="24"/>
-                <w:szCs w:val="24"/>
-              </w:rPr>
-              <w:t>3</w:t>
-            </w:r>
-            <w:r>
-              <w:rPr>
-                <w:rFonts w:ascii="Times New Roman" w:hAnsi="Times New Roman" w:cs="Times New Roman"/>
-                <w:noProof/>
-                <w:webHidden/>
-                <w:sz w:val="24"/>
-                <w:szCs w:val="24"/>
+                <w:noProof/>
+                <w:webHidden/>
+              </w:rPr>
+              <w:t>8</w:t>
+            </w:r>
+            <w:r>
+              <w:rPr>
+                <w:noProof/>
+                <w:webHidden/>
               </w:rPr>
               <w:fldChar w:fldCharType="end"/>
             </w:r>
@@ -1932,30 +1676,25 @@
               <w:tab w:val="right" w:leader="dot" w:pos="9344"/>
             </w:tabs>
             <w:rPr>
-              <w:rFonts w:ascii="Times New Roman" w:eastAsiaTheme="minorEastAsia" w:hAnsi="Times New Roman" w:cs="Times New Roman"/>
+              <w:rFonts w:eastAsiaTheme="minorEastAsia"/>
               <w:noProof/>
-              <w:sz w:val="24"/>
-              <w:szCs w:val="24"/>
               <w:lang w:eastAsia="ru-RU"/>
             </w:rPr>
           </w:pPr>
-          <w:hyperlink w:anchor="_Toc59553312" w:history="1">
+          <w:hyperlink w:anchor="_Toc61080597" w:history="1">
             <w:r>
               <w:rPr>
                 <w:rStyle w:val="a8"/>
-                <w:rFonts w:ascii="Times New Roman" w:hAnsi="Times New Roman" w:cs="Times New Roman"/>
-                <w:noProof/>
-                <w:sz w:val="24"/>
-                <w:szCs w:val="24"/>
+                <w:rFonts w:cs="Times New Roman"/>
+                <w:b/>
+                <w:noProof/>
               </w:rPr>
               <w:t>2.4.</w:t>
             </w:r>
             <w:r>
               <w:rPr>
-                <w:rFonts w:ascii="Times New Roman" w:eastAsiaTheme="minorEastAsia" w:hAnsi="Times New Roman" w:cs="Times New Roman"/>
-                <w:noProof/>
-                <w:sz w:val="24"/>
-                <w:szCs w:val="24"/>
+                <w:rFonts w:eastAsiaTheme="minorEastAsia"/>
+                <w:noProof/>
                 <w:lang w:eastAsia="ru-RU"/>
               </w:rPr>
               <w:tab/>
@@ -1963,79 +1702,57 @@
             <w:r>
               <w:rPr>
                 <w:rStyle w:val="a8"/>
-                <w:rFonts w:ascii="Times New Roman" w:hAnsi="Times New Roman" w:cs="Times New Roman"/>
-                <w:noProof/>
-                <w:sz w:val="24"/>
-                <w:szCs w:val="24"/>
+                <w:rFonts w:cs="Times New Roman"/>
+                <w:b/>
+                <w:noProof/>
               </w:rPr>
               <w:t>Разработка алгоритмов программных модулей</w:t>
             </w:r>
             <w:r>
               <w:rPr>
-                <w:rFonts w:ascii="Times New Roman" w:hAnsi="Times New Roman" w:cs="Times New Roman"/>
-                <w:noProof/>
-                <w:webHidden/>
-                <w:sz w:val="24"/>
-                <w:szCs w:val="24"/>
+                <w:noProof/>
+                <w:webHidden/>
               </w:rPr>
               <w:tab/>
             </w:r>
             <w:r>
               <w:rPr>
-                <w:rFonts w:ascii="Times New Roman" w:hAnsi="Times New Roman" w:cs="Times New Roman"/>
-                <w:noProof/>
-                <w:webHidden/>
-                <w:sz w:val="24"/>
-                <w:szCs w:val="24"/>
+                <w:noProof/>
+                <w:webHidden/>
               </w:rPr>
               <w:fldChar w:fldCharType="begin"/>
             </w:r>
             <w:r>
               <w:rPr>
-                <w:rFonts w:ascii="Times New Roman" w:hAnsi="Times New Roman" w:cs="Times New Roman"/>
-                <w:noProof/>
-                <w:webHidden/>
-                <w:sz w:val="24"/>
-                <w:szCs w:val="24"/>
-              </w:rPr>
-              <w:instrText xml:space="preserve"> PAGEREF _Toc59553312 \h </w:instrText>
-            </w:r>
-            <w:r>
-              <w:rPr>
-                <w:rFonts w:ascii="Times New Roman" w:hAnsi="Times New Roman" w:cs="Times New Roman"/>
-                <w:noProof/>
-                <w:webHidden/>
-                <w:sz w:val="24"/>
-                <w:szCs w:val="24"/>
-              </w:rPr>
-            </w:r>
-            <w:r>
-              <w:rPr>
-                <w:rFonts w:ascii="Times New Roman" w:hAnsi="Times New Roman" w:cs="Times New Roman"/>
-                <w:noProof/>
-                <w:webHidden/>
-                <w:sz w:val="24"/>
-                <w:szCs w:val="24"/>
+                <w:noProof/>
+                <w:webHidden/>
+              </w:rPr>
+              <w:instrText xml:space="preserve"> PAGEREF _Toc61080597 \h </w:instrText>
+            </w:r>
+            <w:r>
+              <w:rPr>
+                <w:noProof/>
+                <w:webHidden/>
+              </w:rPr>
+            </w:r>
+            <w:r>
+              <w:rPr>
+                <w:noProof/>
+                <w:webHidden/>
               </w:rPr>
               <w:fldChar w:fldCharType="separate"/>
             </w:r>
             <w:r>
               <w:rPr>
-                <w:rFonts w:ascii="Times New Roman" w:hAnsi="Times New Roman" w:cs="Times New Roman"/>
-                <w:noProof/>
-                <w:webHidden/>
-                <w:sz w:val="24"/>
-                <w:szCs w:val="24"/>
-              </w:rPr>
-              <w:t>3</w:t>
-            </w:r>
-            <w:r>
-              <w:rPr>
-                <w:rFonts w:ascii="Times New Roman" w:hAnsi="Times New Roman" w:cs="Times New Roman"/>
-                <w:noProof/>
-                <w:webHidden/>
-                <w:sz w:val="24"/>
-                <w:szCs w:val="24"/>
+                <w:noProof/>
+                <w:webHidden/>
+              </w:rPr>
+              <w:t>8</w:t>
+            </w:r>
+            <w:r>
+              <w:rPr>
+                <w:noProof/>
+                <w:webHidden/>
               </w:rPr>
               <w:fldChar w:fldCharType="end"/>
             </w:r>
@@ -2049,30 +1766,25 @@
               <w:tab w:val="right" w:leader="dot" w:pos="9344"/>
             </w:tabs>
             <w:rPr>
-              <w:rFonts w:ascii="Times New Roman" w:eastAsiaTheme="minorEastAsia" w:hAnsi="Times New Roman" w:cs="Times New Roman"/>
+              <w:rFonts w:eastAsiaTheme="minorEastAsia"/>
               <w:noProof/>
-              <w:sz w:val="24"/>
-              <w:szCs w:val="24"/>
               <w:lang w:eastAsia="ru-RU"/>
             </w:rPr>
           </w:pPr>
-          <w:hyperlink w:anchor="_Toc59553313" w:history="1">
+          <w:hyperlink w:anchor="_Toc61080598" w:history="1">
             <w:r>
               <w:rPr>
                 <w:rStyle w:val="a8"/>
-                <w:rFonts w:ascii="Times New Roman" w:hAnsi="Times New Roman" w:cs="Times New Roman"/>
-                <w:noProof/>
-                <w:sz w:val="24"/>
-                <w:szCs w:val="24"/>
+                <w:rFonts w:cs="Times New Roman"/>
+                <w:b/>
+                <w:noProof/>
               </w:rPr>
               <w:t>2.5.</w:t>
             </w:r>
             <w:r>
               <w:rPr>
-                <w:rFonts w:ascii="Times New Roman" w:eastAsiaTheme="minorEastAsia" w:hAnsi="Times New Roman" w:cs="Times New Roman"/>
-                <w:noProof/>
-                <w:sz w:val="24"/>
-                <w:szCs w:val="24"/>
+                <w:rFonts w:eastAsiaTheme="minorEastAsia"/>
+                <w:noProof/>
                 <w:lang w:eastAsia="ru-RU"/>
               </w:rPr>
               <w:tab/>
@@ -2080,79 +1792,57 @@
             <w:r>
               <w:rPr>
                 <w:rStyle w:val="a8"/>
-                <w:rFonts w:ascii="Times New Roman" w:hAnsi="Times New Roman" w:cs="Times New Roman"/>
-                <w:noProof/>
-                <w:sz w:val="24"/>
-                <w:szCs w:val="24"/>
+                <w:rFonts w:cs="Times New Roman"/>
+                <w:b/>
+                <w:noProof/>
               </w:rPr>
               <w:t>Разработка плана проведения тестирования</w:t>
             </w:r>
             <w:r>
               <w:rPr>
-                <w:rFonts w:ascii="Times New Roman" w:hAnsi="Times New Roman" w:cs="Times New Roman"/>
-                <w:noProof/>
-                <w:webHidden/>
-                <w:sz w:val="24"/>
-                <w:szCs w:val="24"/>
+                <w:noProof/>
+                <w:webHidden/>
               </w:rPr>
               <w:tab/>
             </w:r>
             <w:r>
               <w:rPr>
-                <w:rFonts w:ascii="Times New Roman" w:hAnsi="Times New Roman" w:cs="Times New Roman"/>
-                <w:noProof/>
-                <w:webHidden/>
-                <w:sz w:val="24"/>
-                <w:szCs w:val="24"/>
+                <w:noProof/>
+                <w:webHidden/>
               </w:rPr>
               <w:fldChar w:fldCharType="begin"/>
             </w:r>
             <w:r>
               <w:rPr>
-                <w:rFonts w:ascii="Times New Roman" w:hAnsi="Times New Roman" w:cs="Times New Roman"/>
-                <w:noProof/>
-                <w:webHidden/>
-                <w:sz w:val="24"/>
-                <w:szCs w:val="24"/>
-              </w:rPr>
-              <w:instrText xml:space="preserve"> PAGEREF _Toc59553313 \h </w:instrText>
-            </w:r>
-            <w:r>
-              <w:rPr>
-                <w:rFonts w:ascii="Times New Roman" w:hAnsi="Times New Roman" w:cs="Times New Roman"/>
-                <w:noProof/>
-                <w:webHidden/>
-                <w:sz w:val="24"/>
-                <w:szCs w:val="24"/>
-              </w:rPr>
-            </w:r>
-            <w:r>
-              <w:rPr>
-                <w:rFonts w:ascii="Times New Roman" w:hAnsi="Times New Roman" w:cs="Times New Roman"/>
-                <w:noProof/>
-                <w:webHidden/>
-                <w:sz w:val="24"/>
-                <w:szCs w:val="24"/>
+                <w:noProof/>
+                <w:webHidden/>
+              </w:rPr>
+              <w:instrText xml:space="preserve"> PAGEREF _Toc61080598 \h </w:instrText>
+            </w:r>
+            <w:r>
+              <w:rPr>
+                <w:noProof/>
+                <w:webHidden/>
+              </w:rPr>
+            </w:r>
+            <w:r>
+              <w:rPr>
+                <w:noProof/>
+                <w:webHidden/>
               </w:rPr>
               <w:fldChar w:fldCharType="separate"/>
             </w:r>
             <w:r>
               <w:rPr>
-                <w:rFonts w:ascii="Times New Roman" w:hAnsi="Times New Roman" w:cs="Times New Roman"/>
-                <w:noProof/>
-                <w:webHidden/>
-                <w:sz w:val="24"/>
-                <w:szCs w:val="24"/>
-              </w:rPr>
-              <w:t>4</w:t>
-            </w:r>
-            <w:r>
-              <w:rPr>
-                <w:rFonts w:ascii="Times New Roman" w:hAnsi="Times New Roman" w:cs="Times New Roman"/>
-                <w:noProof/>
-                <w:webHidden/>
-                <w:sz w:val="24"/>
-                <w:szCs w:val="24"/>
+                <w:noProof/>
+                <w:webHidden/>
+              </w:rPr>
+              <w:t>9</w:t>
+            </w:r>
+            <w:r>
+              <w:rPr>
+                <w:noProof/>
+                <w:webHidden/>
               </w:rPr>
               <w:fldChar w:fldCharType="end"/>
             </w:r>
@@ -2166,30 +1856,24 @@
               <w:tab w:val="right" w:leader="dot" w:pos="9344"/>
             </w:tabs>
             <w:rPr>
-              <w:rFonts w:ascii="Times New Roman" w:eastAsiaTheme="minorEastAsia" w:hAnsi="Times New Roman" w:cs="Times New Roman"/>
+              <w:rFonts w:eastAsiaTheme="minorEastAsia"/>
               <w:noProof/>
-              <w:sz w:val="24"/>
-              <w:szCs w:val="24"/>
               <w:lang w:eastAsia="ru-RU"/>
             </w:rPr>
           </w:pPr>
-          <w:hyperlink w:anchor="_Toc59553314" w:history="1">
+          <w:hyperlink w:anchor="_Toc61080599" w:history="1">
             <w:r>
               <w:rPr>
                 <w:rStyle w:val="a8"/>
-                <w:rFonts w:ascii="Times New Roman" w:hAnsi="Times New Roman" w:cs="Times New Roman"/>
-                <w:noProof/>
-                <w:sz w:val="24"/>
-                <w:szCs w:val="24"/>
+                <w:rFonts w:cs="Times New Roman"/>
+                <w:noProof/>
               </w:rPr>
               <w:t>3.</w:t>
             </w:r>
             <w:r>
               <w:rPr>
-                <w:rFonts w:ascii="Times New Roman" w:eastAsiaTheme="minorEastAsia" w:hAnsi="Times New Roman" w:cs="Times New Roman"/>
-                <w:noProof/>
-                <w:sz w:val="24"/>
-                <w:szCs w:val="24"/>
+                <w:rFonts w:eastAsiaTheme="minorEastAsia"/>
+                <w:noProof/>
                 <w:lang w:eastAsia="ru-RU"/>
               </w:rPr>
               <w:tab/>
@@ -2197,79 +1881,56 @@
             <w:r>
               <w:rPr>
                 <w:rStyle w:val="a8"/>
-                <w:rFonts w:ascii="Times New Roman" w:hAnsi="Times New Roman" w:cs="Times New Roman"/>
-                <w:noProof/>
-                <w:sz w:val="24"/>
-                <w:szCs w:val="24"/>
+                <w:rFonts w:cs="Times New Roman"/>
+                <w:noProof/>
               </w:rPr>
               <w:t>ЭКСПЕРИМЕНТАЛЬНАЯ ЧАСТЬ</w:t>
             </w:r>
             <w:r>
               <w:rPr>
-                <w:rFonts w:ascii="Times New Roman" w:hAnsi="Times New Roman" w:cs="Times New Roman"/>
-                <w:noProof/>
-                <w:webHidden/>
-                <w:sz w:val="24"/>
-                <w:szCs w:val="24"/>
+                <w:noProof/>
+                <w:webHidden/>
               </w:rPr>
               <w:tab/>
             </w:r>
             <w:r>
               <w:rPr>
-                <w:rFonts w:ascii="Times New Roman" w:hAnsi="Times New Roman" w:cs="Times New Roman"/>
-                <w:noProof/>
-                <w:webHidden/>
-                <w:sz w:val="24"/>
-                <w:szCs w:val="24"/>
+                <w:noProof/>
+                <w:webHidden/>
               </w:rPr>
               <w:fldChar w:fldCharType="begin"/>
             </w:r>
             <w:r>
               <w:rPr>
-                <w:rFonts w:ascii="Times New Roman" w:hAnsi="Times New Roman" w:cs="Times New Roman"/>
-                <w:noProof/>
-                <w:webHidden/>
-                <w:sz w:val="24"/>
-                <w:szCs w:val="24"/>
-              </w:rPr>
-              <w:instrText xml:space="preserve"> PAGEREF _Toc59553314 \h </w:instrText>
-            </w:r>
-            <w:r>
-              <w:rPr>
-                <w:rFonts w:ascii="Times New Roman" w:hAnsi="Times New Roman" w:cs="Times New Roman"/>
-                <w:noProof/>
-                <w:webHidden/>
-                <w:sz w:val="24"/>
-                <w:szCs w:val="24"/>
-              </w:rPr>
-            </w:r>
-            <w:r>
-              <w:rPr>
-                <w:rFonts w:ascii="Times New Roman" w:hAnsi="Times New Roman" w:cs="Times New Roman"/>
-                <w:noProof/>
-                <w:webHidden/>
-                <w:sz w:val="24"/>
-                <w:szCs w:val="24"/>
+                <w:noProof/>
+                <w:webHidden/>
+              </w:rPr>
+              <w:instrText xml:space="preserve"> PAGEREF _Toc61080599 \h </w:instrText>
+            </w:r>
+            <w:r>
+              <w:rPr>
+                <w:noProof/>
+                <w:webHidden/>
+              </w:rPr>
+            </w:r>
+            <w:r>
+              <w:rPr>
+                <w:noProof/>
+                <w:webHidden/>
               </w:rPr>
               <w:fldChar w:fldCharType="separate"/>
             </w:r>
             <w:r>
               <w:rPr>
-                <w:rFonts w:ascii="Times New Roman" w:hAnsi="Times New Roman" w:cs="Times New Roman"/>
-                <w:noProof/>
-                <w:webHidden/>
-                <w:sz w:val="24"/>
-                <w:szCs w:val="24"/>
-              </w:rPr>
-              <w:t>4</w:t>
-            </w:r>
-            <w:r>
-              <w:rPr>
-                <w:rFonts w:ascii="Times New Roman" w:hAnsi="Times New Roman" w:cs="Times New Roman"/>
-                <w:noProof/>
-                <w:webHidden/>
-                <w:sz w:val="24"/>
-                <w:szCs w:val="24"/>
+                <w:noProof/>
+                <w:webHidden/>
+              </w:rPr>
+              <w:t>9</w:t>
+            </w:r>
+            <w:r>
+              <w:rPr>
+                <w:noProof/>
+                <w:webHidden/>
               </w:rPr>
               <w:fldChar w:fldCharType="end"/>
             </w:r>
@@ -2283,30 +1944,25 @@
               <w:tab w:val="right" w:leader="dot" w:pos="9344"/>
             </w:tabs>
             <w:rPr>
-              <w:rFonts w:ascii="Times New Roman" w:eastAsiaTheme="minorEastAsia" w:hAnsi="Times New Roman" w:cs="Times New Roman"/>
+              <w:rFonts w:eastAsiaTheme="minorEastAsia"/>
               <w:noProof/>
-              <w:sz w:val="24"/>
-              <w:szCs w:val="24"/>
               <w:lang w:eastAsia="ru-RU"/>
             </w:rPr>
           </w:pPr>
-          <w:hyperlink w:anchor="_Toc59553315" w:history="1">
+          <w:hyperlink w:anchor="_Toc61080600" w:history="1">
             <w:r>
               <w:rPr>
                 <w:rStyle w:val="a8"/>
-                <w:rFonts w:ascii="Times New Roman" w:hAnsi="Times New Roman" w:cs="Times New Roman"/>
-                <w:noProof/>
-                <w:sz w:val="24"/>
-                <w:szCs w:val="24"/>
+                <w:rFonts w:cs="Times New Roman"/>
+                <w:b/>
+                <w:noProof/>
               </w:rPr>
               <w:t>3.1.</w:t>
             </w:r>
             <w:r>
               <w:rPr>
-                <w:rFonts w:ascii="Times New Roman" w:eastAsiaTheme="minorEastAsia" w:hAnsi="Times New Roman" w:cs="Times New Roman"/>
-                <w:noProof/>
-                <w:sz w:val="24"/>
-                <w:szCs w:val="24"/>
+                <w:rFonts w:eastAsiaTheme="minorEastAsia"/>
+                <w:noProof/>
                 <w:lang w:eastAsia="ru-RU"/>
               </w:rPr>
               <w:tab/>
@@ -2314,79 +1970,57 @@
             <w:r>
               <w:rPr>
                 <w:rStyle w:val="a8"/>
-                <w:rFonts w:ascii="Times New Roman" w:hAnsi="Times New Roman" w:cs="Times New Roman"/>
-                <w:noProof/>
-                <w:sz w:val="24"/>
-                <w:szCs w:val="24"/>
+                <w:rFonts w:cs="Times New Roman"/>
+                <w:b/>
+                <w:noProof/>
               </w:rPr>
               <w:t>Реализация разработанных алгоритмов</w:t>
             </w:r>
             <w:r>
               <w:rPr>
-                <w:rFonts w:ascii="Times New Roman" w:hAnsi="Times New Roman" w:cs="Times New Roman"/>
-                <w:noProof/>
-                <w:webHidden/>
-                <w:sz w:val="24"/>
-                <w:szCs w:val="24"/>
+                <w:noProof/>
+                <w:webHidden/>
               </w:rPr>
               <w:tab/>
             </w:r>
             <w:r>
               <w:rPr>
-                <w:rFonts w:ascii="Times New Roman" w:hAnsi="Times New Roman" w:cs="Times New Roman"/>
-                <w:noProof/>
-                <w:webHidden/>
-                <w:sz w:val="24"/>
-                <w:szCs w:val="24"/>
+                <w:noProof/>
+                <w:webHidden/>
               </w:rPr>
               <w:fldChar w:fldCharType="begin"/>
             </w:r>
             <w:r>
               <w:rPr>
-                <w:rFonts w:ascii="Times New Roman" w:hAnsi="Times New Roman" w:cs="Times New Roman"/>
-                <w:noProof/>
-                <w:webHidden/>
-                <w:sz w:val="24"/>
-                <w:szCs w:val="24"/>
-              </w:rPr>
-              <w:instrText xml:space="preserve"> PAGEREF _Toc59553315 \h </w:instrText>
-            </w:r>
-            <w:r>
-              <w:rPr>
-                <w:rFonts w:ascii="Times New Roman" w:hAnsi="Times New Roman" w:cs="Times New Roman"/>
-                <w:noProof/>
-                <w:webHidden/>
-                <w:sz w:val="24"/>
-                <w:szCs w:val="24"/>
-              </w:rPr>
-            </w:r>
-            <w:r>
-              <w:rPr>
-                <w:rFonts w:ascii="Times New Roman" w:hAnsi="Times New Roman" w:cs="Times New Roman"/>
-                <w:noProof/>
-                <w:webHidden/>
-                <w:sz w:val="24"/>
-                <w:szCs w:val="24"/>
+                <w:noProof/>
+                <w:webHidden/>
+              </w:rPr>
+              <w:instrText xml:space="preserve"> PAGEREF _Toc61080600 \h </w:instrText>
+            </w:r>
+            <w:r>
+              <w:rPr>
+                <w:noProof/>
+                <w:webHidden/>
+              </w:rPr>
+            </w:r>
+            <w:r>
+              <w:rPr>
+                <w:noProof/>
+                <w:webHidden/>
               </w:rPr>
               <w:fldChar w:fldCharType="separate"/>
             </w:r>
             <w:r>
               <w:rPr>
-                <w:rFonts w:ascii="Times New Roman" w:hAnsi="Times New Roman" w:cs="Times New Roman"/>
-                <w:noProof/>
-                <w:webHidden/>
-                <w:sz w:val="24"/>
-                <w:szCs w:val="24"/>
-              </w:rPr>
-              <w:t>4</w:t>
-            </w:r>
-            <w:r>
-              <w:rPr>
-                <w:rFonts w:ascii="Times New Roman" w:hAnsi="Times New Roman" w:cs="Times New Roman"/>
-                <w:noProof/>
-                <w:webHidden/>
-                <w:sz w:val="24"/>
-                <w:szCs w:val="24"/>
+                <w:noProof/>
+                <w:webHidden/>
+              </w:rPr>
+              <w:t>9</w:t>
+            </w:r>
+            <w:r>
+              <w:rPr>
+                <w:noProof/>
+                <w:webHidden/>
               </w:rPr>
               <w:fldChar w:fldCharType="end"/>
             </w:r>
@@ -2400,30 +2034,25 @@
               <w:tab w:val="right" w:leader="dot" w:pos="9344"/>
             </w:tabs>
             <w:rPr>
-              <w:rFonts w:ascii="Times New Roman" w:eastAsiaTheme="minorEastAsia" w:hAnsi="Times New Roman" w:cs="Times New Roman"/>
+              <w:rFonts w:eastAsiaTheme="minorEastAsia"/>
               <w:noProof/>
-              <w:sz w:val="24"/>
-              <w:szCs w:val="24"/>
               <w:lang w:eastAsia="ru-RU"/>
             </w:rPr>
           </w:pPr>
-          <w:hyperlink w:anchor="_Toc59553316" w:history="1">
+          <w:hyperlink w:anchor="_Toc61080601" w:history="1">
             <w:r>
               <w:rPr>
                 <w:rStyle w:val="a8"/>
-                <w:rFonts w:ascii="Times New Roman" w:hAnsi="Times New Roman" w:cs="Times New Roman"/>
-                <w:noProof/>
-                <w:sz w:val="24"/>
-                <w:szCs w:val="24"/>
+                <w:rFonts w:cs="Times New Roman"/>
+                <w:b/>
+                <w:noProof/>
               </w:rPr>
               <w:t>3.2.</w:t>
             </w:r>
             <w:r>
               <w:rPr>
-                <w:rFonts w:ascii="Times New Roman" w:eastAsiaTheme="minorEastAsia" w:hAnsi="Times New Roman" w:cs="Times New Roman"/>
-                <w:noProof/>
-                <w:sz w:val="24"/>
-                <w:szCs w:val="24"/>
+                <w:rFonts w:eastAsiaTheme="minorEastAsia"/>
+                <w:noProof/>
                 <w:lang w:eastAsia="ru-RU"/>
               </w:rPr>
               <w:tab/>
@@ -2431,79 +2060,57 @@
             <w:r>
               <w:rPr>
                 <w:rStyle w:val="a8"/>
-                <w:rFonts w:ascii="Times New Roman" w:hAnsi="Times New Roman" w:cs="Times New Roman"/>
-                <w:noProof/>
-                <w:sz w:val="24"/>
-                <w:szCs w:val="24"/>
+                <w:rFonts w:cs="Times New Roman"/>
+                <w:b/>
+                <w:noProof/>
               </w:rPr>
               <w:t>Тестирование и отладка системы</w:t>
             </w:r>
             <w:r>
               <w:rPr>
-                <w:rFonts w:ascii="Times New Roman" w:hAnsi="Times New Roman" w:cs="Times New Roman"/>
-                <w:noProof/>
-                <w:webHidden/>
-                <w:sz w:val="24"/>
-                <w:szCs w:val="24"/>
+                <w:noProof/>
+                <w:webHidden/>
               </w:rPr>
               <w:tab/>
             </w:r>
             <w:r>
               <w:rPr>
-                <w:rFonts w:ascii="Times New Roman" w:hAnsi="Times New Roman" w:cs="Times New Roman"/>
-                <w:noProof/>
-                <w:webHidden/>
-                <w:sz w:val="24"/>
-                <w:szCs w:val="24"/>
+                <w:noProof/>
+                <w:webHidden/>
               </w:rPr>
               <w:fldChar w:fldCharType="begin"/>
             </w:r>
             <w:r>
               <w:rPr>
-                <w:rFonts w:ascii="Times New Roman" w:hAnsi="Times New Roman" w:cs="Times New Roman"/>
-                <w:noProof/>
-                <w:webHidden/>
-                <w:sz w:val="24"/>
-                <w:szCs w:val="24"/>
-              </w:rPr>
-              <w:instrText xml:space="preserve"> PAGEREF _Toc59553316 \h </w:instrText>
-            </w:r>
-            <w:r>
-              <w:rPr>
-                <w:rFonts w:ascii="Times New Roman" w:hAnsi="Times New Roman" w:cs="Times New Roman"/>
-                <w:noProof/>
-                <w:webHidden/>
-                <w:sz w:val="24"/>
-                <w:szCs w:val="24"/>
-              </w:rPr>
-            </w:r>
-            <w:r>
-              <w:rPr>
-                <w:rFonts w:ascii="Times New Roman" w:hAnsi="Times New Roman" w:cs="Times New Roman"/>
-                <w:noProof/>
-                <w:webHidden/>
-                <w:sz w:val="24"/>
-                <w:szCs w:val="24"/>
+                <w:noProof/>
+                <w:webHidden/>
+              </w:rPr>
+              <w:instrText xml:space="preserve"> PAGEREF _Toc61080601 \h </w:instrText>
+            </w:r>
+            <w:r>
+              <w:rPr>
+                <w:noProof/>
+                <w:webHidden/>
+              </w:rPr>
+            </w:r>
+            <w:r>
+              <w:rPr>
+                <w:noProof/>
+                <w:webHidden/>
               </w:rPr>
               <w:fldChar w:fldCharType="separate"/>
             </w:r>
             <w:r>
               <w:rPr>
-                <w:rFonts w:ascii="Times New Roman" w:hAnsi="Times New Roman" w:cs="Times New Roman"/>
-                <w:noProof/>
-                <w:webHidden/>
-                <w:sz w:val="24"/>
-                <w:szCs w:val="24"/>
-              </w:rPr>
-              <w:t>4</w:t>
-            </w:r>
-            <w:r>
-              <w:rPr>
-                <w:rFonts w:ascii="Times New Roman" w:hAnsi="Times New Roman" w:cs="Times New Roman"/>
-                <w:noProof/>
-                <w:webHidden/>
-                <w:sz w:val="24"/>
-                <w:szCs w:val="24"/>
+                <w:noProof/>
+                <w:webHidden/>
+              </w:rPr>
+              <w:t>9</w:t>
+            </w:r>
+            <w:r>
+              <w:rPr>
+                <w:noProof/>
+                <w:webHidden/>
               </w:rPr>
               <w:fldChar w:fldCharType="end"/>
             </w:r>
@@ -2517,30 +2124,25 @@
               <w:tab w:val="right" w:leader="dot" w:pos="9344"/>
             </w:tabs>
             <w:rPr>
-              <w:rFonts w:ascii="Times New Roman" w:eastAsiaTheme="minorEastAsia" w:hAnsi="Times New Roman" w:cs="Times New Roman"/>
+              <w:rFonts w:eastAsiaTheme="minorEastAsia"/>
               <w:noProof/>
-              <w:sz w:val="24"/>
-              <w:szCs w:val="24"/>
               <w:lang w:eastAsia="ru-RU"/>
             </w:rPr>
           </w:pPr>
-          <w:hyperlink w:anchor="_Toc59553317" w:history="1">
+          <w:hyperlink w:anchor="_Toc61080602" w:history="1">
             <w:r>
               <w:rPr>
                 <w:rStyle w:val="a8"/>
-                <w:rFonts w:ascii="Times New Roman" w:hAnsi="Times New Roman" w:cs="Times New Roman"/>
-                <w:noProof/>
-                <w:sz w:val="24"/>
-                <w:szCs w:val="24"/>
+                <w:rFonts w:cs="Times New Roman"/>
+                <w:b/>
+                <w:noProof/>
               </w:rPr>
               <w:t>3.3.</w:t>
             </w:r>
             <w:r>
               <w:rPr>
-                <w:rFonts w:ascii="Times New Roman" w:eastAsiaTheme="minorEastAsia" w:hAnsi="Times New Roman" w:cs="Times New Roman"/>
-                <w:noProof/>
-                <w:sz w:val="24"/>
-                <w:szCs w:val="24"/>
+                <w:rFonts w:eastAsiaTheme="minorEastAsia"/>
+                <w:noProof/>
                 <w:lang w:eastAsia="ru-RU"/>
               </w:rPr>
               <w:tab/>
@@ -2548,79 +2150,57 @@
             <w:r>
               <w:rPr>
                 <w:rStyle w:val="a8"/>
-                <w:rFonts w:ascii="Times New Roman" w:hAnsi="Times New Roman" w:cs="Times New Roman"/>
-                <w:noProof/>
-                <w:sz w:val="24"/>
-                <w:szCs w:val="24"/>
+                <w:rFonts w:cs="Times New Roman"/>
+                <w:b/>
+                <w:noProof/>
               </w:rPr>
               <w:t>Руководство пользователя</w:t>
             </w:r>
             <w:r>
               <w:rPr>
-                <w:rFonts w:ascii="Times New Roman" w:hAnsi="Times New Roman" w:cs="Times New Roman"/>
-                <w:noProof/>
-                <w:webHidden/>
-                <w:sz w:val="24"/>
-                <w:szCs w:val="24"/>
+                <w:noProof/>
+                <w:webHidden/>
               </w:rPr>
               <w:tab/>
             </w:r>
             <w:r>
               <w:rPr>
-                <w:rFonts w:ascii="Times New Roman" w:hAnsi="Times New Roman" w:cs="Times New Roman"/>
-                <w:noProof/>
-                <w:webHidden/>
-                <w:sz w:val="24"/>
-                <w:szCs w:val="24"/>
+                <w:noProof/>
+                <w:webHidden/>
               </w:rPr>
               <w:fldChar w:fldCharType="begin"/>
             </w:r>
             <w:r>
               <w:rPr>
-                <w:rFonts w:ascii="Times New Roman" w:hAnsi="Times New Roman" w:cs="Times New Roman"/>
-                <w:noProof/>
-                <w:webHidden/>
-                <w:sz w:val="24"/>
-                <w:szCs w:val="24"/>
-              </w:rPr>
-              <w:instrText xml:space="preserve"> PAGEREF _Toc59553317 \h </w:instrText>
-            </w:r>
-            <w:r>
-              <w:rPr>
-                <w:rFonts w:ascii="Times New Roman" w:hAnsi="Times New Roman" w:cs="Times New Roman"/>
-                <w:noProof/>
-                <w:webHidden/>
-                <w:sz w:val="24"/>
-                <w:szCs w:val="24"/>
-              </w:rPr>
-            </w:r>
-            <w:r>
-              <w:rPr>
-                <w:rFonts w:ascii="Times New Roman" w:hAnsi="Times New Roman" w:cs="Times New Roman"/>
-                <w:noProof/>
-                <w:webHidden/>
-                <w:sz w:val="24"/>
-                <w:szCs w:val="24"/>
+                <w:noProof/>
+                <w:webHidden/>
+              </w:rPr>
+              <w:instrText xml:space="preserve"> PAGEREF _Toc61080602 \h </w:instrText>
+            </w:r>
+            <w:r>
+              <w:rPr>
+                <w:noProof/>
+                <w:webHidden/>
+              </w:rPr>
+            </w:r>
+            <w:r>
+              <w:rPr>
+                <w:noProof/>
+                <w:webHidden/>
               </w:rPr>
               <w:fldChar w:fldCharType="separate"/>
             </w:r>
             <w:r>
               <w:rPr>
-                <w:rFonts w:ascii="Times New Roman" w:hAnsi="Times New Roman" w:cs="Times New Roman"/>
-                <w:noProof/>
-                <w:webHidden/>
-                <w:sz w:val="24"/>
-                <w:szCs w:val="24"/>
-              </w:rPr>
-              <w:t>4</w:t>
-            </w:r>
-            <w:r>
-              <w:rPr>
-                <w:rFonts w:ascii="Times New Roman" w:hAnsi="Times New Roman" w:cs="Times New Roman"/>
-                <w:noProof/>
-                <w:webHidden/>
-                <w:sz w:val="24"/>
-                <w:szCs w:val="24"/>
+                <w:noProof/>
+                <w:webHidden/>
+              </w:rPr>
+              <w:t>9</w:t>
+            </w:r>
+            <w:r>
+              <w:rPr>
+                <w:noProof/>
+                <w:webHidden/>
               </w:rPr>
               <w:fldChar w:fldCharType="end"/>
             </w:r>
@@ -2633,90 +2213,64 @@
               <w:tab w:val="right" w:leader="dot" w:pos="9344"/>
             </w:tabs>
             <w:rPr>
-              <w:rFonts w:ascii="Times New Roman" w:eastAsiaTheme="minorEastAsia" w:hAnsi="Times New Roman" w:cs="Times New Roman"/>
+              <w:rFonts w:eastAsiaTheme="minorEastAsia"/>
               <w:noProof/>
-              <w:sz w:val="24"/>
-              <w:szCs w:val="24"/>
               <w:lang w:eastAsia="ru-RU"/>
             </w:rPr>
           </w:pPr>
-          <w:hyperlink w:anchor="_Toc59553318" w:history="1">
+          <w:hyperlink w:anchor="_Toc61080603" w:history="1">
             <w:r>
               <w:rPr>
                 <w:rStyle w:val="a8"/>
-                <w:rFonts w:ascii="Times New Roman" w:hAnsi="Times New Roman" w:cs="Times New Roman"/>
-                <w:noProof/>
-                <w:sz w:val="24"/>
-                <w:szCs w:val="24"/>
+                <w:noProof/>
               </w:rPr>
               <w:t>ЗАКЛЮЧЕНИЕ</w:t>
             </w:r>
             <w:r>
               <w:rPr>
-                <w:rFonts w:ascii="Times New Roman" w:hAnsi="Times New Roman" w:cs="Times New Roman"/>
-                <w:noProof/>
-                <w:webHidden/>
-                <w:sz w:val="24"/>
-                <w:szCs w:val="24"/>
+                <w:noProof/>
+                <w:webHidden/>
               </w:rPr>
               <w:tab/>
             </w:r>
             <w:r>
               <w:rPr>
-                <w:rFonts w:ascii="Times New Roman" w:hAnsi="Times New Roman" w:cs="Times New Roman"/>
-                <w:noProof/>
-                <w:webHidden/>
-                <w:sz w:val="24"/>
-                <w:szCs w:val="24"/>
+                <w:noProof/>
+                <w:webHidden/>
               </w:rPr>
               <w:fldChar w:fldCharType="begin"/>
             </w:r>
             <w:r>
               <w:rPr>
-                <w:rFonts w:ascii="Times New Roman" w:hAnsi="Times New Roman" w:cs="Times New Roman"/>
-                <w:noProof/>
-                <w:webHidden/>
-                <w:sz w:val="24"/>
-                <w:szCs w:val="24"/>
-              </w:rPr>
-              <w:instrText xml:space="preserve"> PAGEREF _Toc59553318 \h </w:instrText>
-            </w:r>
-            <w:r>
-              <w:rPr>
-                <w:rFonts w:ascii="Times New Roman" w:hAnsi="Times New Roman" w:cs="Times New Roman"/>
-                <w:noProof/>
-                <w:webHidden/>
-                <w:sz w:val="24"/>
-                <w:szCs w:val="24"/>
-              </w:rPr>
-            </w:r>
-            <w:r>
-              <w:rPr>
-                <w:rFonts w:ascii="Times New Roman" w:hAnsi="Times New Roman" w:cs="Times New Roman"/>
-                <w:noProof/>
-                <w:webHidden/>
-                <w:sz w:val="24"/>
-                <w:szCs w:val="24"/>
+                <w:noProof/>
+                <w:webHidden/>
+              </w:rPr>
+              <w:instrText xml:space="preserve"> PAGEREF _Toc61080603 \h </w:instrText>
+            </w:r>
+            <w:r>
+              <w:rPr>
+                <w:noProof/>
+                <w:webHidden/>
+              </w:rPr>
+            </w:r>
+            <w:r>
+              <w:rPr>
+                <w:noProof/>
+                <w:webHidden/>
               </w:rPr>
               <w:fldChar w:fldCharType="separate"/>
             </w:r>
             <w:r>
               <w:rPr>
-                <w:rFonts w:ascii="Times New Roman" w:hAnsi="Times New Roman" w:cs="Times New Roman"/>
-                <w:noProof/>
-                <w:webHidden/>
-                <w:sz w:val="24"/>
-                <w:szCs w:val="24"/>
-              </w:rPr>
-              <w:t>4</w:t>
-            </w:r>
-            <w:r>
-              <w:rPr>
-                <w:rFonts w:ascii="Times New Roman" w:hAnsi="Times New Roman" w:cs="Times New Roman"/>
-                <w:noProof/>
-                <w:webHidden/>
-                <w:sz w:val="24"/>
-                <w:szCs w:val="24"/>
+                <w:noProof/>
+                <w:webHidden/>
+              </w:rPr>
+              <w:t>9</w:t>
+            </w:r>
+            <w:r>
+              <w:rPr>
+                <w:noProof/>
+                <w:webHidden/>
               </w:rPr>
               <w:fldChar w:fldCharType="end"/>
             </w:r>
@@ -2729,90 +2283,64 @@
               <w:tab w:val="right" w:leader="dot" w:pos="9344"/>
             </w:tabs>
             <w:rPr>
-              <w:rFonts w:ascii="Times New Roman" w:eastAsiaTheme="minorEastAsia" w:hAnsi="Times New Roman" w:cs="Times New Roman"/>
+              <w:rFonts w:eastAsiaTheme="minorEastAsia"/>
               <w:noProof/>
-              <w:sz w:val="24"/>
-              <w:szCs w:val="24"/>
               <w:lang w:eastAsia="ru-RU"/>
             </w:rPr>
           </w:pPr>
-          <w:hyperlink w:anchor="_Toc59553319" w:history="1">
+          <w:hyperlink w:anchor="_Toc61080604" w:history="1">
             <w:r>
               <w:rPr>
                 <w:rStyle w:val="a8"/>
-                <w:rFonts w:ascii="Times New Roman" w:hAnsi="Times New Roman" w:cs="Times New Roman"/>
-                <w:noProof/>
-                <w:sz w:val="24"/>
-                <w:szCs w:val="24"/>
+                <w:noProof/>
               </w:rPr>
               <w:t>СПИСОК ЛИТЕРАТУРЫ</w:t>
             </w:r>
             <w:r>
               <w:rPr>
-                <w:rFonts w:ascii="Times New Roman" w:hAnsi="Times New Roman" w:cs="Times New Roman"/>
-                <w:noProof/>
-                <w:webHidden/>
-                <w:sz w:val="24"/>
-                <w:szCs w:val="24"/>
+                <w:noProof/>
+                <w:webHidden/>
               </w:rPr>
               <w:tab/>
             </w:r>
             <w:r>
               <w:rPr>
-                <w:rFonts w:ascii="Times New Roman" w:hAnsi="Times New Roman" w:cs="Times New Roman"/>
-                <w:noProof/>
-                <w:webHidden/>
-                <w:sz w:val="24"/>
-                <w:szCs w:val="24"/>
+                <w:noProof/>
+                <w:webHidden/>
               </w:rPr>
               <w:fldChar w:fldCharType="begin"/>
             </w:r>
             <w:r>
               <w:rPr>
-                <w:rFonts w:ascii="Times New Roman" w:hAnsi="Times New Roman" w:cs="Times New Roman"/>
-                <w:noProof/>
-                <w:webHidden/>
-                <w:sz w:val="24"/>
-                <w:szCs w:val="24"/>
-              </w:rPr>
-              <w:instrText xml:space="preserve"> PAGEREF _Toc59553319 \h </w:instrText>
-            </w:r>
-            <w:r>
-              <w:rPr>
-                <w:rFonts w:ascii="Times New Roman" w:hAnsi="Times New Roman" w:cs="Times New Roman"/>
-                <w:noProof/>
-                <w:webHidden/>
-                <w:sz w:val="24"/>
-                <w:szCs w:val="24"/>
-              </w:rPr>
-            </w:r>
-            <w:r>
-              <w:rPr>
-                <w:rFonts w:ascii="Times New Roman" w:hAnsi="Times New Roman" w:cs="Times New Roman"/>
-                <w:noProof/>
-                <w:webHidden/>
-                <w:sz w:val="24"/>
-                <w:szCs w:val="24"/>
+                <w:noProof/>
+                <w:webHidden/>
+              </w:rPr>
+              <w:instrText xml:space="preserve"> PAGEREF _Toc61080604 \h </w:instrText>
+            </w:r>
+            <w:r>
+              <w:rPr>
+                <w:noProof/>
+                <w:webHidden/>
+              </w:rPr>
+            </w:r>
+            <w:r>
+              <w:rPr>
+                <w:noProof/>
+                <w:webHidden/>
               </w:rPr>
               <w:fldChar w:fldCharType="separate"/>
             </w:r>
             <w:r>
               <w:rPr>
-                <w:rFonts w:ascii="Times New Roman" w:hAnsi="Times New Roman" w:cs="Times New Roman"/>
-                <w:noProof/>
-                <w:webHidden/>
-                <w:sz w:val="24"/>
-                <w:szCs w:val="24"/>
-              </w:rPr>
-              <w:t>4</w:t>
-            </w:r>
-            <w:r>
-              <w:rPr>
-                <w:rFonts w:ascii="Times New Roman" w:hAnsi="Times New Roman" w:cs="Times New Roman"/>
-                <w:noProof/>
-                <w:webHidden/>
-                <w:sz w:val="24"/>
-                <w:szCs w:val="24"/>
+                <w:noProof/>
+                <w:webHidden/>
+              </w:rPr>
+              <w:t>9</w:t>
+            </w:r>
+            <w:r>
+              <w:rPr>
+                <w:noProof/>
+                <w:webHidden/>
               </w:rPr>
               <w:fldChar w:fldCharType="end"/>
             </w:r>
@@ -2858,8 +2386,8 @@
           <w:szCs w:val="28"/>
         </w:rPr>
       </w:pPr>
-      <w:bookmarkStart w:id="0" w:name="_Toc59553296"/>
-      <w:bookmarkStart w:id="1" w:name="_Toc56957438"/>
+      <w:bookmarkStart w:id="0" w:name="_Toc56957438"/>
+      <w:bookmarkStart w:id="1" w:name="_Toc61080579"/>
       <w:r>
         <w:rPr>
           <w:rFonts w:cs="Times New Roman"/>
@@ -2868,7 +2396,7 @@
         <w:lastRenderedPageBreak/>
         <w:t>ТЕРМИНЫ И ОПРЕДЕЛЕНИЯ</w:t>
       </w:r>
-      <w:bookmarkEnd w:id="0"/>
+      <w:bookmarkEnd w:id="1"/>
     </w:p>
     <w:p>
       <w:pPr>
@@ -2980,7 +2508,7 @@
           <w:szCs w:val="28"/>
         </w:rPr>
       </w:pPr>
-      <w:bookmarkStart w:id="2" w:name="_Toc59553297"/>
+      <w:bookmarkStart w:id="2" w:name="_Toc61080580"/>
       <w:r>
         <w:rPr>
           <w:rFonts w:cs="Times New Roman"/>
@@ -2988,7 +2516,7 @@
         </w:rPr>
         <w:t>ВВЕДЕНИЕ</w:t>
       </w:r>
-      <w:bookmarkEnd w:id="1"/>
+      <w:bookmarkEnd w:id="0"/>
       <w:bookmarkEnd w:id="2"/>
     </w:p>
     <w:p>
@@ -3655,7 +3183,7 @@
           <w:lang w:eastAsia="ru-RU"/>
         </w:rPr>
         <w:drawing>
-          <wp:inline distT="0" distB="0" distL="0" distR="0" wp14:anchorId="44CB8ADE" wp14:editId="4F9B4C07">
+          <wp:inline distT="0" distB="0" distL="0" distR="0" wp14:anchorId="77A6F723" wp14:editId="5B63E622">
             <wp:extent cx="5939790" cy="3162300"/>
             <wp:effectExtent l="0" t="0" r="3810" b="0"/>
             <wp:docPr id="1" name="Рисунок 1"/>
@@ -4306,7 +3834,7 @@
         </w:rPr>
       </w:pPr>
       <w:bookmarkStart w:id="3" w:name="_Toc56957439"/>
-      <w:bookmarkStart w:id="4" w:name="_Toc59553298"/>
+      <w:bookmarkStart w:id="4" w:name="_Toc61080581"/>
       <w:r>
         <w:rPr>
           <w:rFonts w:cs="Times New Roman"/>
@@ -4345,7 +3873,7 @@
           <w:szCs w:val="28"/>
         </w:rPr>
       </w:pPr>
-      <w:bookmarkStart w:id="5" w:name="_Toc59553299"/>
+      <w:bookmarkStart w:id="5" w:name="_Toc61080582"/>
       <w:r>
         <w:rPr>
           <w:rFonts w:cs="Times New Roman"/>
@@ -4378,7 +3906,7 @@
         <w:spacing w:before="0" w:line="360" w:lineRule="auto"/>
         <w:ind w:left="0" w:firstLine="0"/>
       </w:pPr>
-      <w:bookmarkStart w:id="6" w:name="_Toc59553300"/>
+      <w:bookmarkStart w:id="6" w:name="_Toc61080583"/>
       <w:r>
         <w:t>Описание серверной архитектуры</w:t>
       </w:r>
@@ -4433,7 +3961,7 @@
         <w:spacing w:before="0" w:line="360" w:lineRule="auto"/>
         <w:ind w:left="0" w:firstLine="0"/>
       </w:pPr>
-      <w:bookmarkStart w:id="7" w:name="_Toc59553301"/>
+      <w:bookmarkStart w:id="7" w:name="_Toc61080584"/>
       <w:r>
         <w:t>Описание модели внедрения программных продуктов Agile Scrum</w:t>
       </w:r>
@@ -4493,7 +4021,7 @@
         <w:spacing w:before="0" w:line="360" w:lineRule="auto"/>
         <w:ind w:left="0" w:firstLine="0"/>
       </w:pPr>
-      <w:bookmarkStart w:id="8" w:name="_Toc59553302"/>
+      <w:bookmarkStart w:id="8" w:name="_Toc61080585"/>
       <w:r>
         <w:t>Схема ручного сопровождения API-документации</w:t>
       </w:r>
@@ -4559,7 +4087,7 @@
           <w:szCs w:val="28"/>
         </w:rPr>
       </w:pPr>
-      <w:bookmarkStart w:id="9" w:name="_Toc59553303"/>
+      <w:bookmarkStart w:id="9" w:name="_Toc61080586"/>
       <w:r>
         <w:rPr>
           <w:rFonts w:cs="Times New Roman"/>
@@ -4592,7 +4120,7 @@
         <w:spacing w:before="0" w:line="360" w:lineRule="auto"/>
         <w:ind w:left="0" w:firstLine="0"/>
       </w:pPr>
-      <w:bookmarkStart w:id="10" w:name="_Toc59553304"/>
+      <w:bookmarkStart w:id="10" w:name="_Toc61080587"/>
       <w:r>
         <w:t>Перечень функций, подлежащих автоматизации</w:t>
       </w:r>
@@ -4652,7 +4180,7 @@
         <w:spacing w:before="0" w:line="360" w:lineRule="auto"/>
         <w:ind w:left="0" w:firstLine="0"/>
       </w:pPr>
-      <w:bookmarkStart w:id="11" w:name="_Toc59553305"/>
+      <w:bookmarkStart w:id="11" w:name="_Toc61080588"/>
       <w:r>
         <w:t>Выбор и обоснование критериев качества</w:t>
       </w:r>
@@ -4712,7 +4240,7 @@
         <w:spacing w:before="0" w:line="360" w:lineRule="auto"/>
         <w:ind w:left="0" w:firstLine="0"/>
       </w:pPr>
-      <w:bookmarkStart w:id="12" w:name="_Toc59553306"/>
+      <w:bookmarkStart w:id="12" w:name="_Toc61080589"/>
       <w:r>
         <w:t>Анализ аналогов и прототипов</w:t>
       </w:r>
@@ -4744,6 +4272,7 @@
         </w:rPr>
       </w:pPr>
       <w:bookmarkStart w:id="13" w:name="_Toc60748449"/>
+      <w:bookmarkStart w:id="14" w:name="_Toc61080590"/>
       <w:r>
         <w:rPr>
           <w:lang w:val="en-US"/>
@@ -4751,6 +4280,7 @@
         <w:t>Postman</w:t>
       </w:r>
       <w:bookmarkEnd w:id="13"/>
+      <w:bookmarkEnd w:id="14"/>
     </w:p>
     <w:p>
       <w:pPr>
@@ -4795,6 +4325,7 @@
           <w:szCs w:val="28"/>
         </w:rPr>
       </w:pPr>
+      <w:bookmarkStart w:id="15" w:name="_GoBack"/>
       <w:r>
         <w:rPr>
           <w:rFonts w:ascii="Times New Roman" w:hAnsi="Times New Roman" w:cs="Times New Roman"/>
@@ -4862,6 +4393,7 @@
         </w:rPr>
         <w:t xml:space="preserve"> (запрос) на нижнем. Коллекции предназначены для группировки запросов по проектам.</w:t>
       </w:r>
+      <w:bookmarkEnd w:id="15"/>
     </w:p>
     <w:p>
       <w:pPr>
@@ -5062,7 +4594,7 @@
           <w:lang w:eastAsia="ru-RU"/>
         </w:rPr>
         <w:drawing>
-          <wp:inline distT="0" distB="0" distL="0" distR="0">
+          <wp:inline distT="0" distB="0" distL="0" distR="0" wp14:anchorId="2280A043" wp14:editId="3B90F21F">
             <wp:extent cx="5943600" cy="2634615"/>
             <wp:effectExtent l="0" t="0" r="0" b="0"/>
             <wp:docPr id="2" name="Рисунок 2"/>
@@ -5171,8 +4703,6 @@
           <w:szCs w:val="28"/>
         </w:rPr>
       </w:pPr>
-      <w:bookmarkStart w:id="14" w:name="_GoBack"/>
-      <w:bookmarkEnd w:id="14"/>
       <w:r>
         <w:rPr>
           <w:rFonts w:ascii="Times New Roman" w:hAnsi="Times New Roman" w:cs="Times New Roman"/>
@@ -5207,7 +4737,8 @@
           <w:lang w:val="en-US"/>
         </w:rPr>
       </w:pPr>
-      <w:bookmarkStart w:id="15" w:name="_Toc60749323"/>
+      <w:bookmarkStart w:id="16" w:name="_Toc60749323"/>
+      <w:bookmarkStart w:id="17" w:name="_Toc61080591"/>
       <w:r>
         <w:t xml:space="preserve">Ручной метод сопровождения </w:t>
       </w:r>
@@ -5220,7 +4751,8 @@
       <w:r>
         <w:t>-документации</w:t>
       </w:r>
-      <w:bookmarkEnd w:id="15"/>
+      <w:bookmarkEnd w:id="16"/>
+      <w:bookmarkEnd w:id="17"/>
     </w:p>
     <w:p>
       <w:pPr>
@@ -5333,12 +4865,12 @@
         <w:spacing w:before="0" w:line="360" w:lineRule="auto"/>
         <w:ind w:left="0" w:firstLine="0"/>
       </w:pPr>
-      <w:bookmarkStart w:id="16" w:name="_Toc59553307"/>
+      <w:bookmarkStart w:id="18" w:name="_Toc61080592"/>
       <w:r>
         <w:lastRenderedPageBreak/>
         <w:t>Сравнение аналогов и прототипов</w:t>
       </w:r>
-      <w:bookmarkEnd w:id="16"/>
+      <w:bookmarkEnd w:id="18"/>
     </w:p>
     <w:p>
       <w:pPr>
@@ -6876,8 +6408,8 @@
           <w:szCs w:val="28"/>
         </w:rPr>
       </w:pPr>
-      <w:bookmarkStart w:id="17" w:name="_Toc56957443"/>
-      <w:bookmarkStart w:id="18" w:name="_Toc59553308"/>
+      <w:bookmarkStart w:id="19" w:name="_Toc56957443"/>
+      <w:bookmarkStart w:id="20" w:name="_Toc61080593"/>
       <w:r>
         <w:rPr>
           <w:rFonts w:cs="Times New Roman"/>
@@ -6885,8 +6417,8 @@
         </w:rPr>
         <w:t>РАСЧЕТНО-КОНСТРУКТОРСКАЯ ЧАСТЬ</w:t>
       </w:r>
-      <w:bookmarkEnd w:id="17"/>
-      <w:bookmarkEnd w:id="18"/>
+      <w:bookmarkEnd w:id="19"/>
+      <w:bookmarkEnd w:id="20"/>
     </w:p>
     <w:p>
       <w:pPr>
@@ -6922,18 +6454,18 @@
           <w:szCs w:val="28"/>
         </w:rPr>
       </w:pPr>
-      <w:bookmarkStart w:id="19" w:name="_Toc56957444"/>
-      <w:bookmarkStart w:id="20" w:name="_Toc56957512"/>
-      <w:bookmarkStart w:id="21" w:name="_Toc56957631"/>
-      <w:bookmarkStart w:id="22" w:name="_Toc57547508"/>
-      <w:bookmarkStart w:id="23" w:name="_Toc58776094"/>
-      <w:bookmarkStart w:id="24" w:name="_Toc58776533"/>
-      <w:bookmarkEnd w:id="19"/>
-      <w:bookmarkEnd w:id="20"/>
+      <w:bookmarkStart w:id="21" w:name="_Toc56957444"/>
+      <w:bookmarkStart w:id="22" w:name="_Toc56957512"/>
+      <w:bookmarkStart w:id="23" w:name="_Toc56957631"/>
+      <w:bookmarkStart w:id="24" w:name="_Toc57547508"/>
+      <w:bookmarkStart w:id="25" w:name="_Toc58776094"/>
+      <w:bookmarkStart w:id="26" w:name="_Toc58776533"/>
       <w:bookmarkEnd w:id="21"/>
       <w:bookmarkEnd w:id="22"/>
       <w:bookmarkEnd w:id="23"/>
       <w:bookmarkEnd w:id="24"/>
+      <w:bookmarkEnd w:id="25"/>
+      <w:bookmarkEnd w:id="26"/>
     </w:p>
     <w:p>
       <w:pPr>
@@ -6951,8 +6483,8 @@
           <w:szCs w:val="28"/>
         </w:rPr>
       </w:pPr>
-      <w:bookmarkStart w:id="25" w:name="_Toc56957445"/>
-      <w:bookmarkStart w:id="26" w:name="_Toc59553309"/>
+      <w:bookmarkStart w:id="27" w:name="_Toc56957445"/>
+      <w:bookmarkStart w:id="28" w:name="_Toc61080594"/>
       <w:r>
         <w:rPr>
           <w:rFonts w:cs="Times New Roman"/>
@@ -6961,8 +6493,8 @@
         </w:rPr>
         <w:t>Определение требований к системе</w:t>
       </w:r>
-      <w:bookmarkEnd w:id="25"/>
-      <w:bookmarkEnd w:id="26"/>
+      <w:bookmarkEnd w:id="27"/>
+      <w:bookmarkEnd w:id="28"/>
     </w:p>
     <w:p>
       <w:pPr>
@@ -7024,8 +6556,8 @@
           <w:szCs w:val="28"/>
         </w:rPr>
       </w:pPr>
-      <w:bookmarkStart w:id="27" w:name="_Toc56957446"/>
-      <w:bookmarkStart w:id="28" w:name="_Toc59553310"/>
+      <w:bookmarkStart w:id="29" w:name="_Toc56957446"/>
+      <w:bookmarkStart w:id="30" w:name="_Toc61080595"/>
       <w:r>
         <w:rPr>
           <w:rFonts w:cs="Times New Roman"/>
@@ -7034,8 +6566,8 @@
         </w:rPr>
         <w:t>Разработка структуры автоматизированной системы</w:t>
       </w:r>
-      <w:bookmarkEnd w:id="27"/>
-      <w:bookmarkEnd w:id="28"/>
+      <w:bookmarkEnd w:id="29"/>
+      <w:bookmarkEnd w:id="30"/>
     </w:p>
     <w:p>
       <w:pPr>
@@ -7092,8 +6624,8 @@
           <w:szCs w:val="28"/>
         </w:rPr>
       </w:pPr>
-      <w:bookmarkStart w:id="29" w:name="_Toc56957447"/>
-      <w:bookmarkStart w:id="30" w:name="_Toc59553311"/>
+      <w:bookmarkStart w:id="31" w:name="_Toc56957447"/>
+      <w:bookmarkStart w:id="32" w:name="_Toc61080596"/>
       <w:r>
         <w:rPr>
           <w:rFonts w:cs="Times New Roman"/>
@@ -7102,8 +6634,8 @@
         </w:rPr>
         <w:t>Разработка структуры интерфейса взаимодействия пользователя с системой</w:t>
       </w:r>
-      <w:bookmarkEnd w:id="29"/>
-      <w:bookmarkEnd w:id="30"/>
+      <w:bookmarkEnd w:id="31"/>
+      <w:bookmarkEnd w:id="32"/>
     </w:p>
     <w:p>
       <w:pPr>
@@ -7153,8 +6685,8 @@
           <w:szCs w:val="28"/>
         </w:rPr>
       </w:pPr>
-      <w:bookmarkStart w:id="31" w:name="_Toc56957448"/>
-      <w:bookmarkStart w:id="32" w:name="_Toc59553312"/>
+      <w:bookmarkStart w:id="33" w:name="_Toc56957448"/>
+      <w:bookmarkStart w:id="34" w:name="_Toc61080597"/>
       <w:r>
         <w:rPr>
           <w:rFonts w:cs="Times New Roman"/>
@@ -7163,8 +6695,8 @@
         </w:rPr>
         <w:t>Разработка алгоритмов программных модулей</w:t>
       </w:r>
-      <w:bookmarkEnd w:id="31"/>
-      <w:bookmarkEnd w:id="32"/>
+      <w:bookmarkEnd w:id="33"/>
+      <w:bookmarkEnd w:id="34"/>
     </w:p>
     <w:p>
       <w:pPr>
@@ -7234,8 +6766,8 @@
           <w:szCs w:val="28"/>
         </w:rPr>
       </w:pPr>
-      <w:bookmarkStart w:id="33" w:name="_Toc56957449"/>
-      <w:bookmarkStart w:id="34" w:name="_Toc59553313"/>
+      <w:bookmarkStart w:id="35" w:name="_Toc56957449"/>
+      <w:bookmarkStart w:id="36" w:name="_Toc61080598"/>
       <w:r>
         <w:rPr>
           <w:rFonts w:cs="Times New Roman"/>
@@ -7245,8 +6777,8 @@
         <w:lastRenderedPageBreak/>
         <w:t>Разработка плана проведения тестирования</w:t>
       </w:r>
-      <w:bookmarkEnd w:id="33"/>
-      <w:bookmarkEnd w:id="34"/>
+      <w:bookmarkEnd w:id="35"/>
+      <w:bookmarkEnd w:id="36"/>
     </w:p>
     <w:p>
       <w:pPr>
@@ -7301,8 +6833,8 @@
           <w:szCs w:val="28"/>
         </w:rPr>
       </w:pPr>
-      <w:bookmarkStart w:id="35" w:name="_Toc56957450"/>
-      <w:bookmarkStart w:id="36" w:name="_Toc59553314"/>
+      <w:bookmarkStart w:id="37" w:name="_Toc56957450"/>
+      <w:bookmarkStart w:id="38" w:name="_Toc61080599"/>
       <w:r>
         <w:rPr>
           <w:rFonts w:cs="Times New Roman"/>
@@ -7310,8 +6842,8 @@
         </w:rPr>
         <w:t>ЭКСПЕРИМЕНТАЛЬНАЯ ЧАСТЬ</w:t>
       </w:r>
-      <w:bookmarkEnd w:id="35"/>
-      <w:bookmarkEnd w:id="36"/>
+      <w:bookmarkEnd w:id="37"/>
+      <w:bookmarkEnd w:id="38"/>
     </w:p>
     <w:p>
       <w:pPr>
@@ -7341,8 +6873,8 @@
           <w:szCs w:val="28"/>
         </w:rPr>
       </w:pPr>
-      <w:bookmarkStart w:id="37" w:name="_Toc56957451"/>
-      <w:bookmarkStart w:id="38" w:name="_Toc59553315"/>
+      <w:bookmarkStart w:id="39" w:name="_Toc56957451"/>
+      <w:bookmarkStart w:id="40" w:name="_Toc61080600"/>
       <w:r>
         <w:rPr>
           <w:rFonts w:cs="Times New Roman"/>
@@ -7351,8 +6883,8 @@
         </w:rPr>
         <w:t>Реализация разработанных алгоритмов</w:t>
       </w:r>
-      <w:bookmarkEnd w:id="37"/>
-      <w:bookmarkEnd w:id="38"/>
+      <w:bookmarkEnd w:id="39"/>
+      <w:bookmarkEnd w:id="40"/>
     </w:p>
     <w:p>
       <w:pPr>
@@ -7405,8 +6937,8 @@
           <w:szCs w:val="28"/>
         </w:rPr>
       </w:pPr>
-      <w:bookmarkStart w:id="39" w:name="_Toc56957452"/>
-      <w:bookmarkStart w:id="40" w:name="_Toc59553316"/>
+      <w:bookmarkStart w:id="41" w:name="_Toc56957452"/>
+      <w:bookmarkStart w:id="42" w:name="_Toc61080601"/>
       <w:r>
         <w:rPr>
           <w:rFonts w:cs="Times New Roman"/>
@@ -7415,8 +6947,8 @@
         </w:rPr>
         <w:t>Тестирование и отладка системы</w:t>
       </w:r>
-      <w:bookmarkEnd w:id="39"/>
-      <w:bookmarkEnd w:id="40"/>
+      <w:bookmarkEnd w:id="41"/>
+      <w:bookmarkEnd w:id="42"/>
     </w:p>
     <w:p>
       <w:pPr>
@@ -7473,8 +7005,8 @@
           <w:szCs w:val="28"/>
         </w:rPr>
       </w:pPr>
-      <w:bookmarkStart w:id="41" w:name="_Toc56957453"/>
-      <w:bookmarkStart w:id="42" w:name="_Toc59553317"/>
+      <w:bookmarkStart w:id="43" w:name="_Toc56957453"/>
+      <w:bookmarkStart w:id="44" w:name="_Toc61080602"/>
       <w:r>
         <w:rPr>
           <w:rFonts w:cs="Times New Roman"/>
@@ -7483,8 +7015,8 @@
         </w:rPr>
         <w:t>Руководство пользователя</w:t>
       </w:r>
-      <w:bookmarkEnd w:id="41"/>
-      <w:bookmarkEnd w:id="42"/>
+      <w:bookmarkEnd w:id="43"/>
+      <w:bookmarkEnd w:id="44"/>
     </w:p>
     <w:p>
       <w:pPr>
@@ -7530,13 +7062,13 @@
         <w:pStyle w:val="1"/>
         <w:spacing w:before="0" w:line="360" w:lineRule="auto"/>
       </w:pPr>
-      <w:bookmarkStart w:id="43" w:name="_Toc56957454"/>
-      <w:bookmarkStart w:id="44" w:name="_Toc59553318"/>
+      <w:bookmarkStart w:id="45" w:name="_Toc56957454"/>
+      <w:bookmarkStart w:id="46" w:name="_Toc61080603"/>
       <w:r>
         <w:t>ЗАКЛЮЧЕНИЕ</w:t>
       </w:r>
-      <w:bookmarkEnd w:id="43"/>
-      <w:bookmarkEnd w:id="44"/>
+      <w:bookmarkEnd w:id="45"/>
+      <w:bookmarkEnd w:id="46"/>
     </w:p>
     <w:p>
       <w:pPr>
@@ -7577,13 +7109,13 @@
         <w:pStyle w:val="1"/>
         <w:spacing w:before="0" w:line="360" w:lineRule="auto"/>
       </w:pPr>
-      <w:bookmarkStart w:id="45" w:name="_Toc56957455"/>
-      <w:bookmarkStart w:id="46" w:name="_Toc59553319"/>
+      <w:bookmarkStart w:id="47" w:name="_Toc56957455"/>
+      <w:bookmarkStart w:id="48" w:name="_Toc61080604"/>
       <w:r>
         <w:t>СПИСОК ЛИТЕРАТУРЫ</w:t>
       </w:r>
-      <w:bookmarkEnd w:id="45"/>
-      <w:bookmarkEnd w:id="46"/>
+      <w:bookmarkEnd w:id="47"/>
+      <w:bookmarkEnd w:id="48"/>
     </w:p>
     <w:p/>
     <w:p>
@@ -7886,7 +7418,7 @@
             <w:sz w:val="28"/>
             <w:szCs w:val="28"/>
           </w:rPr>
-          <w:t>10</w:t>
+          <w:t>8</w:t>
         </w:r>
         <w:r>
           <w:rPr>
@@ -10962,7 +10494,7 @@
 </file>
 
 <file path=customXml/itemProps1.xml><?xml version="1.0" encoding="utf-8"?>
-<ds:datastoreItem xmlns:ds="http://schemas.openxmlformats.org/officeDocument/2006/customXml" ds:itemID="{663022D6-079E-4658-9BAA-F0F4E6C7AF8F}">
+<ds:datastoreItem xmlns:ds="http://schemas.openxmlformats.org/officeDocument/2006/customXml" ds:itemID="{370FAF24-9EA1-4380-91D5-BE3E9B7E6F85}">
   <ds:schemaRefs>
     <ds:schemaRef ds:uri="http://schemas.openxmlformats.org/officeDocument/2006/bibliography"/>
   </ds:schemaRefs>

</xml_diff>

<commit_message>
'master: init commit Сб янв 16 18:53:50 MSK 2021'
</commit_message>
<xml_diff>
--- a/My/Блокнот.docx
+++ b/My/Блокнот.docx
@@ -1054,23 +1054,7 @@
                 <w:noProof/>
                 <w:lang w:val="en-US"/>
               </w:rPr>
-              <w:t>Postm</w:t>
-            </w:r>
-            <w:r>
-              <w:rPr>
-                <w:rStyle w:val="a8"/>
-                <w:noProof/>
-                <w:lang w:val="en-US"/>
-              </w:rPr>
-              <w:t>a</w:t>
-            </w:r>
-            <w:r>
-              <w:rPr>
-                <w:rStyle w:val="a8"/>
-                <w:noProof/>
-                <w:lang w:val="en-US"/>
-              </w:rPr>
-              <w:t>n</w:t>
+              <w:t>Postman</w:t>
             </w:r>
             <w:r>
               <w:rPr>
@@ -2386,8 +2370,8 @@
           <w:szCs w:val="28"/>
         </w:rPr>
       </w:pPr>
-      <w:bookmarkStart w:id="0" w:name="_Toc56957438"/>
-      <w:bookmarkStart w:id="1" w:name="_Toc61080579"/>
+      <w:bookmarkStart w:id="0" w:name="_Toc61080579"/>
+      <w:bookmarkStart w:id="1" w:name="_Toc56957438"/>
       <w:r>
         <w:rPr>
           <w:rFonts w:cs="Times New Roman"/>
@@ -2396,7 +2380,7 @@
         <w:lastRenderedPageBreak/>
         <w:t>ТЕРМИНЫ И ОПРЕДЕЛЕНИЯ</w:t>
       </w:r>
-      <w:bookmarkEnd w:id="1"/>
+      <w:bookmarkEnd w:id="0"/>
     </w:p>
     <w:p>
       <w:pPr>
@@ -2516,7 +2500,7 @@
         </w:rPr>
         <w:t>ВВЕДЕНИЕ</w:t>
       </w:r>
-      <w:bookmarkEnd w:id="0"/>
+      <w:bookmarkEnd w:id="1"/>
       <w:bookmarkEnd w:id="2"/>
     </w:p>
     <w:p>
@@ -2975,6 +2959,7 @@
           <w:szCs w:val="28"/>
         </w:rPr>
       </w:pPr>
+      <w:bookmarkStart w:id="3" w:name="_GoBack"/>
       <w:r>
         <w:rPr>
           <w:rFonts w:ascii="Times New Roman" w:hAnsi="Times New Roman" w:cs="Times New Roman"/>
@@ -3164,6 +3149,7 @@
         <w:t>.</w:t>
       </w:r>
     </w:p>
+    <w:bookmarkEnd w:id="3"/>
     <w:p>
       <w:pPr>
         <w:spacing w:after="0" w:line="360" w:lineRule="auto"/>
@@ -3439,6 +3425,133 @@
           <w:szCs w:val="28"/>
         </w:rPr>
       </w:pPr>
+      <w:r>
+        <w:rPr>
+          <w:rFonts w:ascii="Times New Roman" w:hAnsi="Times New Roman" w:cs="Times New Roman"/>
+          <w:sz w:val="28"/>
+          <w:szCs w:val="28"/>
+        </w:rPr>
+        <w:t xml:space="preserve">В некоторых случаях с компанией, которая предоставляет свои услуги в виде </w:t>
+      </w:r>
+      <w:r>
+        <w:rPr>
+          <w:rFonts w:ascii="Times New Roman" w:hAnsi="Times New Roman" w:cs="Times New Roman"/>
+          <w:sz w:val="28"/>
+          <w:szCs w:val="28"/>
+          <w:lang w:val="en-US"/>
+        </w:rPr>
+        <w:t>API</w:t>
+      </w:r>
+      <w:r>
+        <w:rPr>
+          <w:rFonts w:ascii="Times New Roman" w:hAnsi="Times New Roman" w:cs="Times New Roman"/>
+          <w:sz w:val="28"/>
+          <w:szCs w:val="28"/>
+        </w:rPr>
+        <w:t xml:space="preserve"> </w:t>
+      </w:r>
+      <w:r>
+        <w:rPr>
+          <w:rFonts w:ascii="Times New Roman" w:hAnsi="Times New Roman" w:cs="Times New Roman"/>
+          <w:sz w:val="28"/>
+          <w:szCs w:val="28"/>
+        </w:rPr>
+        <w:t xml:space="preserve">методов, заключается договор </w:t>
+      </w:r>
+      <w:r>
+        <w:rPr>
+          <w:rFonts w:ascii="Times New Roman" w:hAnsi="Times New Roman" w:cs="Times New Roman"/>
+          <w:sz w:val="28"/>
+          <w:szCs w:val="28"/>
+          <w:lang w:val="en-US"/>
+        </w:rPr>
+        <w:t>SLA</w:t>
+      </w:r>
+      <w:r>
+        <w:rPr>
+          <w:rFonts w:ascii="Times New Roman" w:hAnsi="Times New Roman" w:cs="Times New Roman"/>
+          <w:sz w:val="28"/>
+          <w:szCs w:val="28"/>
+        </w:rPr>
+        <w:t xml:space="preserve">, в котором определяется уровень, при котором </w:t>
+      </w:r>
+      <w:r>
+        <w:rPr>
+          <w:rFonts w:ascii="Times New Roman" w:hAnsi="Times New Roman" w:cs="Times New Roman"/>
+          <w:sz w:val="28"/>
+          <w:szCs w:val="28"/>
+          <w:lang w:val="en-US"/>
+        </w:rPr>
+        <w:t>API</w:t>
+      </w:r>
+      <w:r>
+        <w:rPr>
+          <w:rFonts w:ascii="Times New Roman" w:hAnsi="Times New Roman" w:cs="Times New Roman"/>
+          <w:sz w:val="28"/>
+          <w:szCs w:val="28"/>
+        </w:rPr>
+        <w:t xml:space="preserve"> </w:t>
+      </w:r>
+      <w:r>
+        <w:rPr>
+          <w:rFonts w:ascii="Times New Roman" w:hAnsi="Times New Roman" w:cs="Times New Roman"/>
+          <w:sz w:val="28"/>
+          <w:szCs w:val="28"/>
+        </w:rPr>
+        <w:t xml:space="preserve">методы могут быть недоступны. В случае невыполнения </w:t>
+      </w:r>
+      <w:r>
+        <w:rPr>
+          <w:rFonts w:ascii="Times New Roman" w:hAnsi="Times New Roman" w:cs="Times New Roman"/>
+          <w:sz w:val="28"/>
+          <w:szCs w:val="28"/>
+        </w:rPr>
+        <w:lastRenderedPageBreak/>
+        <w:t xml:space="preserve">условий договора </w:t>
+      </w:r>
+      <w:proofErr w:type="gramStart"/>
+      <w:r>
+        <w:rPr>
+          <w:rFonts w:ascii="Times New Roman" w:hAnsi="Times New Roman" w:cs="Times New Roman"/>
+          <w:sz w:val="28"/>
+          <w:szCs w:val="28"/>
+        </w:rPr>
+        <w:t>компания</w:t>
+      </w:r>
+      <w:proofErr w:type="gramEnd"/>
+      <w:r>
+        <w:rPr>
+          <w:rFonts w:ascii="Times New Roman" w:hAnsi="Times New Roman" w:cs="Times New Roman"/>
+          <w:sz w:val="28"/>
+          <w:szCs w:val="28"/>
+        </w:rPr>
+        <w:t xml:space="preserve"> которая использует </w:t>
+      </w:r>
+      <w:r>
+        <w:rPr>
+          <w:rFonts w:ascii="Times New Roman" w:hAnsi="Times New Roman" w:cs="Times New Roman"/>
+          <w:sz w:val="28"/>
+          <w:szCs w:val="28"/>
+          <w:lang w:val="en-US"/>
+        </w:rPr>
+        <w:t>API</w:t>
+      </w:r>
+      <w:r>
+        <w:rPr>
+          <w:rFonts w:ascii="Times New Roman" w:hAnsi="Times New Roman" w:cs="Times New Roman"/>
+          <w:sz w:val="28"/>
+          <w:szCs w:val="28"/>
+        </w:rPr>
+        <w:t xml:space="preserve"> </w:t>
+      </w:r>
+      <w:r>
+        <w:rPr>
+          <w:rFonts w:ascii="Times New Roman" w:hAnsi="Times New Roman" w:cs="Times New Roman"/>
+          <w:sz w:val="28"/>
+          <w:szCs w:val="28"/>
+        </w:rPr>
+        <w:t>методы в праве подать в суд.</w:t>
+      </w:r>
     </w:p>
     <w:p>
       <w:pPr>
@@ -3477,7 +3590,6 @@
           <w:sz w:val="28"/>
           <w:szCs w:val="28"/>
         </w:rPr>
-        <w:lastRenderedPageBreak/>
         <w:t xml:space="preserve">Поэтому написание </w:t>
       </w:r>
       <w:r>
@@ -3833,8 +3945,8 @@
           <w:szCs w:val="28"/>
         </w:rPr>
       </w:pPr>
-      <w:bookmarkStart w:id="3" w:name="_Toc56957439"/>
-      <w:bookmarkStart w:id="4" w:name="_Toc61080581"/>
+      <w:bookmarkStart w:id="4" w:name="_Toc56957439"/>
+      <w:bookmarkStart w:id="5" w:name="_Toc61080581"/>
       <w:r>
         <w:rPr>
           <w:rFonts w:cs="Times New Roman"/>
@@ -3842,8 +3954,8 @@
         </w:rPr>
         <w:t>ОБЗОРНАЯ ЧАСТЬ</w:t>
       </w:r>
-      <w:bookmarkEnd w:id="3"/>
       <w:bookmarkEnd w:id="4"/>
+      <w:bookmarkEnd w:id="5"/>
     </w:p>
     <w:p>
       <w:pPr>
@@ -3873,7 +3985,7 @@
           <w:szCs w:val="28"/>
         </w:rPr>
       </w:pPr>
-      <w:bookmarkStart w:id="5" w:name="_Toc61080582"/>
+      <w:bookmarkStart w:id="6" w:name="_Toc61080582"/>
       <w:r>
         <w:rPr>
           <w:rFonts w:cs="Times New Roman"/>
@@ -3882,7 +3994,7 @@
         </w:rPr>
         <w:t>Описание предметной области</w:t>
       </w:r>
-      <w:bookmarkEnd w:id="5"/>
+      <w:bookmarkEnd w:id="6"/>
     </w:p>
     <w:p>
       <w:pPr>
@@ -3906,11 +4018,12 @@
         <w:spacing w:before="0" w:line="360" w:lineRule="auto"/>
         <w:ind w:left="0" w:firstLine="0"/>
       </w:pPr>
-      <w:bookmarkStart w:id="6" w:name="_Toc61080583"/>
-      <w:r>
+      <w:bookmarkStart w:id="7" w:name="_Toc61080583"/>
+      <w:r>
+        <w:lastRenderedPageBreak/>
         <w:t>Описание серверной архитектуры</w:t>
       </w:r>
-      <w:bookmarkEnd w:id="6"/>
+      <w:bookmarkEnd w:id="7"/>
     </w:p>
     <w:p>
       <w:pPr>
@@ -3961,11 +4074,11 @@
         <w:spacing w:before="0" w:line="360" w:lineRule="auto"/>
         <w:ind w:left="0" w:firstLine="0"/>
       </w:pPr>
-      <w:bookmarkStart w:id="7" w:name="_Toc61080584"/>
+      <w:bookmarkStart w:id="8" w:name="_Toc61080584"/>
       <w:r>
         <w:t>Описание модели внедрения программных продуктов Agile Scrum</w:t>
       </w:r>
-      <w:bookmarkEnd w:id="7"/>
+      <w:bookmarkEnd w:id="8"/>
     </w:p>
     <w:p>
       <w:pPr>
@@ -4021,11 +4134,11 @@
         <w:spacing w:before="0" w:line="360" w:lineRule="auto"/>
         <w:ind w:left="0" w:firstLine="0"/>
       </w:pPr>
-      <w:bookmarkStart w:id="8" w:name="_Toc61080585"/>
+      <w:bookmarkStart w:id="9" w:name="_Toc61080585"/>
       <w:r>
         <w:t>Схема ручного сопровождения API-документации</w:t>
       </w:r>
-      <w:bookmarkEnd w:id="8"/>
+      <w:bookmarkEnd w:id="9"/>
     </w:p>
     <w:p>
       <w:pPr>
@@ -4087,7 +4200,7 @@
           <w:szCs w:val="28"/>
         </w:rPr>
       </w:pPr>
-      <w:bookmarkStart w:id="9" w:name="_Toc61080586"/>
+      <w:bookmarkStart w:id="10" w:name="_Toc61080586"/>
       <w:r>
         <w:rPr>
           <w:rFonts w:cs="Times New Roman"/>
@@ -4096,7 +4209,7 @@
         </w:rPr>
         <w:t>Исследование существующих технологий</w:t>
       </w:r>
-      <w:bookmarkEnd w:id="9"/>
+      <w:bookmarkEnd w:id="10"/>
     </w:p>
     <w:p>
       <w:pPr>
@@ -4120,11 +4233,11 @@
         <w:spacing w:before="0" w:line="360" w:lineRule="auto"/>
         <w:ind w:left="0" w:firstLine="0"/>
       </w:pPr>
-      <w:bookmarkStart w:id="10" w:name="_Toc61080587"/>
+      <w:bookmarkStart w:id="11" w:name="_Toc61080587"/>
       <w:r>
         <w:t>Перечень функций, подлежащих автоматизации</w:t>
       </w:r>
-      <w:bookmarkEnd w:id="10"/>
+      <w:bookmarkEnd w:id="11"/>
     </w:p>
     <w:p>
       <w:pPr>
@@ -4180,11 +4293,11 @@
         <w:spacing w:before="0" w:line="360" w:lineRule="auto"/>
         <w:ind w:left="0" w:firstLine="0"/>
       </w:pPr>
-      <w:bookmarkStart w:id="11" w:name="_Toc61080588"/>
+      <w:bookmarkStart w:id="12" w:name="_Toc61080588"/>
       <w:r>
         <w:t>Выбор и обоснование критериев качества</w:t>
       </w:r>
-      <w:bookmarkEnd w:id="11"/>
+      <w:bookmarkEnd w:id="12"/>
     </w:p>
     <w:p>
       <w:pPr>
@@ -4240,11 +4353,11 @@
         <w:spacing w:before="0" w:line="360" w:lineRule="auto"/>
         <w:ind w:left="0" w:firstLine="0"/>
       </w:pPr>
-      <w:bookmarkStart w:id="12" w:name="_Toc61080589"/>
+      <w:bookmarkStart w:id="13" w:name="_Toc61080589"/>
       <w:r>
         <w:t>Анализ аналогов и прототипов</w:t>
       </w:r>
-      <w:bookmarkEnd w:id="12"/>
+      <w:bookmarkEnd w:id="13"/>
     </w:p>
     <w:p>
       <w:pPr>
@@ -4271,16 +4384,16 @@
           <w:lang w:val="en-US"/>
         </w:rPr>
       </w:pPr>
-      <w:bookmarkStart w:id="13" w:name="_Toc60748449"/>
-      <w:bookmarkStart w:id="14" w:name="_Toc61080590"/>
+      <w:bookmarkStart w:id="14" w:name="_Toc60748449"/>
+      <w:bookmarkStart w:id="15" w:name="_Toc61080590"/>
       <w:r>
         <w:rPr>
           <w:lang w:val="en-US"/>
         </w:rPr>
         <w:t>Postman</w:t>
       </w:r>
-      <w:bookmarkEnd w:id="13"/>
       <w:bookmarkEnd w:id="14"/>
+      <w:bookmarkEnd w:id="15"/>
     </w:p>
     <w:p>
       <w:pPr>
@@ -4325,13 +4438,13 @@
           <w:szCs w:val="28"/>
         </w:rPr>
       </w:pPr>
-      <w:bookmarkStart w:id="15" w:name="_GoBack"/>
-      <w:r>
-        <w:rPr>
-          <w:rFonts w:ascii="Times New Roman" w:hAnsi="Times New Roman" w:cs="Times New Roman"/>
-          <w:sz w:val="28"/>
-          <w:szCs w:val="28"/>
-        </w:rPr>
+      <w:r>
+        <w:rPr>
+          <w:rFonts w:ascii="Times New Roman" w:hAnsi="Times New Roman" w:cs="Times New Roman"/>
+          <w:sz w:val="28"/>
+          <w:szCs w:val="28"/>
+        </w:rPr>
+        <w:lastRenderedPageBreak/>
         <w:t xml:space="preserve">Основным понятия, которые оперирует </w:t>
       </w:r>
       <w:r>
@@ -4393,7 +4506,6 @@
         </w:rPr>
         <w:t xml:space="preserve"> (запрос) на нижнем. Коллекции предназначены для группировки запросов по проектам.</w:t>
       </w:r>
-      <w:bookmarkEnd w:id="15"/>
     </w:p>
     <w:p>
       <w:pPr>
@@ -4444,7 +4556,6 @@
           <w:sz w:val="28"/>
           <w:szCs w:val="28"/>
         </w:rPr>
-        <w:lastRenderedPageBreak/>
         <w:t>---</w:t>
       </w:r>
     </w:p>
@@ -4803,6 +4914,7 @@
           <w:sz w:val="28"/>
           <w:szCs w:val="28"/>
         </w:rPr>
+        <w:lastRenderedPageBreak/>
         <w:t xml:space="preserve">Исходя из этого можно сделать вывод что сопровождение </w:t>
       </w:r>
       <w:r>
@@ -4867,7 +4979,6 @@
       </w:pPr>
       <w:bookmarkStart w:id="18" w:name="_Toc61080592"/>
       <w:r>
-        <w:lastRenderedPageBreak/>
         <w:t>Сравнение аналогов и прототипов</w:t>
       </w:r>
       <w:bookmarkEnd w:id="18"/>
@@ -5856,6 +5967,7 @@
                 <w:sz w:val="28"/>
                 <w:szCs w:val="28"/>
               </w:rPr>
+              <w:lastRenderedPageBreak/>
               <w:t>Время, затрачиваемое на сопровождение документации</w:t>
             </w:r>
           </w:p>
@@ -6034,7 +6146,6 @@
                 <w:sz w:val="28"/>
                 <w:szCs w:val="28"/>
               </w:rPr>
-              <w:lastRenderedPageBreak/>
               <w:t>Публикация документации в ЕСС</w:t>
             </w:r>
           </w:p>
@@ -6774,7 +6885,6 @@
           <w:b/>
           <w:szCs w:val="28"/>
         </w:rPr>
-        <w:lastRenderedPageBreak/>
         <w:t>Разработка плана проведения тестирования</w:t>
       </w:r>
       <w:bookmarkEnd w:id="35"/>
@@ -7143,6 +7253,7 @@
           <w:sz w:val="28"/>
           <w:szCs w:val="28"/>
         </w:rPr>
+        <w:lastRenderedPageBreak/>
         <w:t xml:space="preserve">Python Documentation – [Электронный ресурс]: </w:t>
       </w:r>
       <w:hyperlink r:id="rId10" w:history="1">
@@ -7252,7 +7363,6 @@
           <w:sz w:val="28"/>
           <w:szCs w:val="28"/>
         </w:rPr>
-        <w:lastRenderedPageBreak/>
         <w:t xml:space="preserve">PostgreSQL Database Documentation – [Электронный ресурс]: </w:t>
       </w:r>
       <w:hyperlink r:id="rId12" w:history="1">
@@ -7418,7 +7528,7 @@
             <w:sz w:val="28"/>
             <w:szCs w:val="28"/>
           </w:rPr>
-          <w:t>8</w:t>
+          <w:t>10</w:t>
         </w:r>
         <w:r>
           <w:rPr>
@@ -10494,7 +10604,7 @@
 </file>
 
 <file path=customXml/itemProps1.xml><?xml version="1.0" encoding="utf-8"?>
-<ds:datastoreItem xmlns:ds="http://schemas.openxmlformats.org/officeDocument/2006/customXml" ds:itemID="{370FAF24-9EA1-4380-91D5-BE3E9B7E6F85}">
+<ds:datastoreItem xmlns:ds="http://schemas.openxmlformats.org/officeDocument/2006/customXml" ds:itemID="{100B440D-E2B8-4421-842B-AD169D0CF23D}">
   <ds:schemaRefs>
     <ds:schemaRef ds:uri="http://schemas.openxmlformats.org/officeDocument/2006/bibliography"/>
   </ds:schemaRefs>

</xml_diff>